<commit_message>
Finish the project proposal outline Finish the main body outline Finish the conclusion outline
</commit_message>
<xml_diff>
--- a/docs/Proposal outline.docx
+++ b/docs/Proposal outline.docx
@@ -109,10 +109,7 @@
         </w:numPr>
       </w:pPr>
       <w:r>
-        <w:t>Mocking h</w:t>
-      </w:r>
-      <w:r>
-        <w:t>elps while testing (</w:t>
+        <w:t>Mocking helps while testing (</w:t>
       </w:r>
       <w:hyperlink r:id="rId8" w:history="1">
         <w:r>
@@ -160,7 +157,7 @@
       <w:r>
         <w:t>asyncronous protocols like websocket or sse (</w:t>
       </w:r>
-      <w:hyperlink r:id="rId10" w:history="1">
+      <w:hyperlink r:id="rId10" w:anchor="!topic/mountebank-discuss/t19u-sc8b6E" w:history="1">
         <w:r>
           <w:rPr>
             <w:rStyle w:val="Hyperlink"/>
@@ -294,7 +291,7 @@
       <w:r>
         <w:t>The failure to find an implemented server for mocking SSE and Web Socket protocols. Ways to imitate them (</w:t>
       </w:r>
-      <w:hyperlink r:id="rId13" w:history="1">
+      <w:hyperlink r:id="rId13" w:anchor="!topic/mountebank-discuss/t19u-sc8b6E" w:history="1">
         <w:r>
           <w:rPr>
             <w:rStyle w:val="Hyperlink"/>
@@ -317,8 +314,63 @@
       <w:r>
         <w:t xml:space="preserve"> </w:t>
       </w:r>
-      <w:bookmarkStart w:id="0" w:name="_GoBack"/>
-      <w:bookmarkEnd w:id="0"/>
+      <w:r>
+        <w:t>Main requirements to</w:t>
+      </w:r>
+      <w:r>
+        <w:rPr>
+          <w:lang w:val="en-US"/>
+        </w:rPr>
+        <w:t xml:space="preserve"> the outcome</w:t>
+      </w:r>
+    </w:p>
+    <w:p>
+      <w:pPr>
+        <w:pStyle w:val="ListParagraph"/>
+        <w:numPr>
+          <w:ilvl w:val="0"/>
+          <w:numId w:val="3"/>
+        </w:numPr>
+      </w:pPr>
+      <w:r>
+        <w:t>Dockerization</w:t>
+      </w:r>
+    </w:p>
+    <w:p>
+      <w:pPr>
+        <w:pStyle w:val="ListParagraph"/>
+        <w:numPr>
+          <w:ilvl w:val="0"/>
+          <w:numId w:val="3"/>
+        </w:numPr>
+      </w:pPr>
+      <w:r>
+        <w:t>Configuration via REST API</w:t>
+      </w:r>
+    </w:p>
+    <w:p>
+      <w:pPr>
+        <w:pStyle w:val="ListParagraph"/>
+        <w:numPr>
+          <w:ilvl w:val="0"/>
+          <w:numId w:val="3"/>
+        </w:numPr>
+      </w:pPr>
+      <w:r>
+        <w:t>Actual mocking</w:t>
+      </w:r>
+    </w:p>
+    <w:p>
+      <w:pPr>
+        <w:pStyle w:val="ListParagraph"/>
+        <w:numPr>
+          <w:ilvl w:val="0"/>
+          <w:numId w:val="3"/>
+        </w:numPr>
+      </w:pPr>
+      <w:r>
+        <w:t>Configuration via JSON</w:t>
+      </w:r>
     </w:p>
     <w:p>
       <w:pPr>
@@ -329,30 +381,34 @@
         </w:numPr>
       </w:pPr>
       <w:r>
-        <w:t xml:space="preserve"> </w:t>
+        <w:t>Implementation notes</w:t>
       </w:r>
     </w:p>
     <w:p>
       <w:pPr>
         <w:pStyle w:val="ListParagraph"/>
         <w:numPr>
-          <w:ilvl w:val="1"/>
-          <w:numId w:val="1"/>
+          <w:ilvl w:val="0"/>
+          <w:numId w:val="5"/>
         </w:numPr>
       </w:pPr>
       <w:r>
-        <w:t xml:space="preserve"> </w:t>
+        <w:t>Development stack choice</w:t>
       </w:r>
     </w:p>
     <w:p>
       <w:pPr>
         <w:pStyle w:val="ListParagraph"/>
         <w:numPr>
-          <w:ilvl w:val="1"/>
-          <w:numId w:val="1"/>
+          <w:ilvl w:val="0"/>
+          <w:numId w:val="5"/>
         </w:numPr>
       </w:pPr>
-    </w:p>
+      <w:r>
+        <w:t>Components decomposition</w:t>
+      </w:r>
+    </w:p>
+    <w:p/>
     <w:p>
       <w:pPr>
         <w:pStyle w:val="ListParagraph"/>
@@ -364,6 +420,13 @@
       <w:r>
         <w:t>Conclusion</w:t>
       </w:r>
+    </w:p>
+    <w:p>
+      <w:r>
+        <w:t>Sum up the expected outcomes, benefits development teams are going to get when the first implementation is ready.</w:t>
+      </w:r>
+      <w:bookmarkStart w:id="0" w:name="_GoBack"/>
+      <w:bookmarkEnd w:id="0"/>
     </w:p>
     <w:sectPr>
       <w:pgSz w:w="11900" w:h="16840"/>
@@ -402,7 +465,7 @@
         <w:ind w:left="1440" w:hanging="360"/>
       </w:pPr>
     </w:lvl>
-    <w:lvl w:ilvl="2" w:tplc="0409001B" w:tentative="1">
+    <w:lvl w:ilvl="2" w:tplc="0409001B">
       <w:start w:val="1"/>
       <w:numFmt w:val="lowerRoman"/>
       <w:lvlText w:val="%3."/>
@@ -579,11 +642,359 @@
       </w:rPr>
     </w:lvl>
   </w:abstractNum>
+  <w:abstractNum w:abstractNumId="2" w15:restartNumberingAfterBreak="0">
+    <w:nsid w:val="33F33996"/>
+    <w:multiLevelType w:val="hybridMultilevel"/>
+    <w:tmpl w:val="BB869902"/>
+    <w:lvl w:ilvl="0" w:tplc="04090001">
+      <w:start w:val="1"/>
+      <w:numFmt w:val="bullet"/>
+      <w:lvlText w:val=""/>
+      <w:lvlJc w:val="left"/>
+      <w:pPr>
+        <w:ind w:left="720" w:hanging="360"/>
+      </w:pPr>
+      <w:rPr>
+        <w:rFonts w:ascii="Symbol" w:hAnsi="Symbol" w:hint="default"/>
+      </w:rPr>
+    </w:lvl>
+    <w:lvl w:ilvl="1" w:tplc="04090003" w:tentative="1">
+      <w:start w:val="1"/>
+      <w:numFmt w:val="bullet"/>
+      <w:lvlText w:val="o"/>
+      <w:lvlJc w:val="left"/>
+      <w:pPr>
+        <w:ind w:left="1440" w:hanging="360"/>
+      </w:pPr>
+      <w:rPr>
+        <w:rFonts w:ascii="Courier New" w:hAnsi="Courier New" w:cs="Courier New" w:hint="default"/>
+      </w:rPr>
+    </w:lvl>
+    <w:lvl w:ilvl="2" w:tplc="04090005" w:tentative="1">
+      <w:start w:val="1"/>
+      <w:numFmt w:val="bullet"/>
+      <w:lvlText w:val=""/>
+      <w:lvlJc w:val="left"/>
+      <w:pPr>
+        <w:ind w:left="2160" w:hanging="360"/>
+      </w:pPr>
+      <w:rPr>
+        <w:rFonts w:ascii="Wingdings" w:hAnsi="Wingdings" w:hint="default"/>
+      </w:rPr>
+    </w:lvl>
+    <w:lvl w:ilvl="3" w:tplc="04090001" w:tentative="1">
+      <w:start w:val="1"/>
+      <w:numFmt w:val="bullet"/>
+      <w:lvlText w:val=""/>
+      <w:lvlJc w:val="left"/>
+      <w:pPr>
+        <w:ind w:left="2880" w:hanging="360"/>
+      </w:pPr>
+      <w:rPr>
+        <w:rFonts w:ascii="Symbol" w:hAnsi="Symbol" w:hint="default"/>
+      </w:rPr>
+    </w:lvl>
+    <w:lvl w:ilvl="4" w:tplc="04090003" w:tentative="1">
+      <w:start w:val="1"/>
+      <w:numFmt w:val="bullet"/>
+      <w:lvlText w:val="o"/>
+      <w:lvlJc w:val="left"/>
+      <w:pPr>
+        <w:ind w:left="3600" w:hanging="360"/>
+      </w:pPr>
+      <w:rPr>
+        <w:rFonts w:ascii="Courier New" w:hAnsi="Courier New" w:cs="Courier New" w:hint="default"/>
+      </w:rPr>
+    </w:lvl>
+    <w:lvl w:ilvl="5" w:tplc="04090005" w:tentative="1">
+      <w:start w:val="1"/>
+      <w:numFmt w:val="bullet"/>
+      <w:lvlText w:val=""/>
+      <w:lvlJc w:val="left"/>
+      <w:pPr>
+        <w:ind w:left="4320" w:hanging="360"/>
+      </w:pPr>
+      <w:rPr>
+        <w:rFonts w:ascii="Wingdings" w:hAnsi="Wingdings" w:hint="default"/>
+      </w:rPr>
+    </w:lvl>
+    <w:lvl w:ilvl="6" w:tplc="04090001" w:tentative="1">
+      <w:start w:val="1"/>
+      <w:numFmt w:val="bullet"/>
+      <w:lvlText w:val=""/>
+      <w:lvlJc w:val="left"/>
+      <w:pPr>
+        <w:ind w:left="5040" w:hanging="360"/>
+      </w:pPr>
+      <w:rPr>
+        <w:rFonts w:ascii="Symbol" w:hAnsi="Symbol" w:hint="default"/>
+      </w:rPr>
+    </w:lvl>
+    <w:lvl w:ilvl="7" w:tplc="04090003" w:tentative="1">
+      <w:start w:val="1"/>
+      <w:numFmt w:val="bullet"/>
+      <w:lvlText w:val="o"/>
+      <w:lvlJc w:val="left"/>
+      <w:pPr>
+        <w:ind w:left="5760" w:hanging="360"/>
+      </w:pPr>
+      <w:rPr>
+        <w:rFonts w:ascii="Courier New" w:hAnsi="Courier New" w:cs="Courier New" w:hint="default"/>
+      </w:rPr>
+    </w:lvl>
+    <w:lvl w:ilvl="8" w:tplc="04090005" w:tentative="1">
+      <w:start w:val="1"/>
+      <w:numFmt w:val="bullet"/>
+      <w:lvlText w:val=""/>
+      <w:lvlJc w:val="left"/>
+      <w:pPr>
+        <w:ind w:left="6480" w:hanging="360"/>
+      </w:pPr>
+      <w:rPr>
+        <w:rFonts w:ascii="Wingdings" w:hAnsi="Wingdings" w:hint="default"/>
+      </w:rPr>
+    </w:lvl>
+  </w:abstractNum>
+  <w:abstractNum w:abstractNumId="3" w15:restartNumberingAfterBreak="0">
+    <w:nsid w:val="4F7C1EE0"/>
+    <w:multiLevelType w:val="hybridMultilevel"/>
+    <w:tmpl w:val="3D8A3F30"/>
+    <w:lvl w:ilvl="0" w:tplc="04090001">
+      <w:start w:val="1"/>
+      <w:numFmt w:val="bullet"/>
+      <w:lvlText w:val=""/>
+      <w:lvlJc w:val="left"/>
+      <w:pPr>
+        <w:ind w:left="720" w:hanging="360"/>
+      </w:pPr>
+      <w:rPr>
+        <w:rFonts w:ascii="Symbol" w:hAnsi="Symbol" w:hint="default"/>
+      </w:rPr>
+    </w:lvl>
+    <w:lvl w:ilvl="1" w:tplc="04090003" w:tentative="1">
+      <w:start w:val="1"/>
+      <w:numFmt w:val="bullet"/>
+      <w:lvlText w:val="o"/>
+      <w:lvlJc w:val="left"/>
+      <w:pPr>
+        <w:ind w:left="1440" w:hanging="360"/>
+      </w:pPr>
+      <w:rPr>
+        <w:rFonts w:ascii="Courier New" w:hAnsi="Courier New" w:cs="Courier New" w:hint="default"/>
+      </w:rPr>
+    </w:lvl>
+    <w:lvl w:ilvl="2" w:tplc="04090005" w:tentative="1">
+      <w:start w:val="1"/>
+      <w:numFmt w:val="bullet"/>
+      <w:lvlText w:val=""/>
+      <w:lvlJc w:val="left"/>
+      <w:pPr>
+        <w:ind w:left="2160" w:hanging="360"/>
+      </w:pPr>
+      <w:rPr>
+        <w:rFonts w:ascii="Wingdings" w:hAnsi="Wingdings" w:hint="default"/>
+      </w:rPr>
+    </w:lvl>
+    <w:lvl w:ilvl="3" w:tplc="04090001" w:tentative="1">
+      <w:start w:val="1"/>
+      <w:numFmt w:val="bullet"/>
+      <w:lvlText w:val=""/>
+      <w:lvlJc w:val="left"/>
+      <w:pPr>
+        <w:ind w:left="2880" w:hanging="360"/>
+      </w:pPr>
+      <w:rPr>
+        <w:rFonts w:ascii="Symbol" w:hAnsi="Symbol" w:hint="default"/>
+      </w:rPr>
+    </w:lvl>
+    <w:lvl w:ilvl="4" w:tplc="04090003" w:tentative="1">
+      <w:start w:val="1"/>
+      <w:numFmt w:val="bullet"/>
+      <w:lvlText w:val="o"/>
+      <w:lvlJc w:val="left"/>
+      <w:pPr>
+        <w:ind w:left="3600" w:hanging="360"/>
+      </w:pPr>
+      <w:rPr>
+        <w:rFonts w:ascii="Courier New" w:hAnsi="Courier New" w:cs="Courier New" w:hint="default"/>
+      </w:rPr>
+    </w:lvl>
+    <w:lvl w:ilvl="5" w:tplc="04090005" w:tentative="1">
+      <w:start w:val="1"/>
+      <w:numFmt w:val="bullet"/>
+      <w:lvlText w:val=""/>
+      <w:lvlJc w:val="left"/>
+      <w:pPr>
+        <w:ind w:left="4320" w:hanging="360"/>
+      </w:pPr>
+      <w:rPr>
+        <w:rFonts w:ascii="Wingdings" w:hAnsi="Wingdings" w:hint="default"/>
+      </w:rPr>
+    </w:lvl>
+    <w:lvl w:ilvl="6" w:tplc="04090001" w:tentative="1">
+      <w:start w:val="1"/>
+      <w:numFmt w:val="bullet"/>
+      <w:lvlText w:val=""/>
+      <w:lvlJc w:val="left"/>
+      <w:pPr>
+        <w:ind w:left="5040" w:hanging="360"/>
+      </w:pPr>
+      <w:rPr>
+        <w:rFonts w:ascii="Symbol" w:hAnsi="Symbol" w:hint="default"/>
+      </w:rPr>
+    </w:lvl>
+    <w:lvl w:ilvl="7" w:tplc="04090003" w:tentative="1">
+      <w:start w:val="1"/>
+      <w:numFmt w:val="bullet"/>
+      <w:lvlText w:val="o"/>
+      <w:lvlJc w:val="left"/>
+      <w:pPr>
+        <w:ind w:left="5760" w:hanging="360"/>
+      </w:pPr>
+      <w:rPr>
+        <w:rFonts w:ascii="Courier New" w:hAnsi="Courier New" w:cs="Courier New" w:hint="default"/>
+      </w:rPr>
+    </w:lvl>
+    <w:lvl w:ilvl="8" w:tplc="04090005" w:tentative="1">
+      <w:start w:val="1"/>
+      <w:numFmt w:val="bullet"/>
+      <w:lvlText w:val=""/>
+      <w:lvlJc w:val="left"/>
+      <w:pPr>
+        <w:ind w:left="6480" w:hanging="360"/>
+      </w:pPr>
+      <w:rPr>
+        <w:rFonts w:ascii="Wingdings" w:hAnsi="Wingdings" w:hint="default"/>
+      </w:rPr>
+    </w:lvl>
+  </w:abstractNum>
+  <w:abstractNum w:abstractNumId="4" w15:restartNumberingAfterBreak="0">
+    <w:nsid w:val="62702A6F"/>
+    <w:multiLevelType w:val="hybridMultilevel"/>
+    <w:tmpl w:val="1D5CCCEC"/>
+    <w:lvl w:ilvl="0" w:tplc="04090001">
+      <w:start w:val="1"/>
+      <w:numFmt w:val="bullet"/>
+      <w:lvlText w:val=""/>
+      <w:lvlJc w:val="left"/>
+      <w:pPr>
+        <w:ind w:left="720" w:hanging="360"/>
+      </w:pPr>
+      <w:rPr>
+        <w:rFonts w:ascii="Symbol" w:hAnsi="Symbol" w:hint="default"/>
+      </w:rPr>
+    </w:lvl>
+    <w:lvl w:ilvl="1" w:tplc="04090003" w:tentative="1">
+      <w:start w:val="1"/>
+      <w:numFmt w:val="bullet"/>
+      <w:lvlText w:val="o"/>
+      <w:lvlJc w:val="left"/>
+      <w:pPr>
+        <w:ind w:left="1440" w:hanging="360"/>
+      </w:pPr>
+      <w:rPr>
+        <w:rFonts w:ascii="Courier New" w:hAnsi="Courier New" w:cs="Courier New" w:hint="default"/>
+      </w:rPr>
+    </w:lvl>
+    <w:lvl w:ilvl="2" w:tplc="04090005" w:tentative="1">
+      <w:start w:val="1"/>
+      <w:numFmt w:val="bullet"/>
+      <w:lvlText w:val=""/>
+      <w:lvlJc w:val="left"/>
+      <w:pPr>
+        <w:ind w:left="2160" w:hanging="360"/>
+      </w:pPr>
+      <w:rPr>
+        <w:rFonts w:ascii="Wingdings" w:hAnsi="Wingdings" w:hint="default"/>
+      </w:rPr>
+    </w:lvl>
+    <w:lvl w:ilvl="3" w:tplc="04090001" w:tentative="1">
+      <w:start w:val="1"/>
+      <w:numFmt w:val="bullet"/>
+      <w:lvlText w:val=""/>
+      <w:lvlJc w:val="left"/>
+      <w:pPr>
+        <w:ind w:left="2880" w:hanging="360"/>
+      </w:pPr>
+      <w:rPr>
+        <w:rFonts w:ascii="Symbol" w:hAnsi="Symbol" w:hint="default"/>
+      </w:rPr>
+    </w:lvl>
+    <w:lvl w:ilvl="4" w:tplc="04090003" w:tentative="1">
+      <w:start w:val="1"/>
+      <w:numFmt w:val="bullet"/>
+      <w:lvlText w:val="o"/>
+      <w:lvlJc w:val="left"/>
+      <w:pPr>
+        <w:ind w:left="3600" w:hanging="360"/>
+      </w:pPr>
+      <w:rPr>
+        <w:rFonts w:ascii="Courier New" w:hAnsi="Courier New" w:cs="Courier New" w:hint="default"/>
+      </w:rPr>
+    </w:lvl>
+    <w:lvl w:ilvl="5" w:tplc="04090005" w:tentative="1">
+      <w:start w:val="1"/>
+      <w:numFmt w:val="bullet"/>
+      <w:lvlText w:val=""/>
+      <w:lvlJc w:val="left"/>
+      <w:pPr>
+        <w:ind w:left="4320" w:hanging="360"/>
+      </w:pPr>
+      <w:rPr>
+        <w:rFonts w:ascii="Wingdings" w:hAnsi="Wingdings" w:hint="default"/>
+      </w:rPr>
+    </w:lvl>
+    <w:lvl w:ilvl="6" w:tplc="04090001" w:tentative="1">
+      <w:start w:val="1"/>
+      <w:numFmt w:val="bullet"/>
+      <w:lvlText w:val=""/>
+      <w:lvlJc w:val="left"/>
+      <w:pPr>
+        <w:ind w:left="5040" w:hanging="360"/>
+      </w:pPr>
+      <w:rPr>
+        <w:rFonts w:ascii="Symbol" w:hAnsi="Symbol" w:hint="default"/>
+      </w:rPr>
+    </w:lvl>
+    <w:lvl w:ilvl="7" w:tplc="04090003" w:tentative="1">
+      <w:start w:val="1"/>
+      <w:numFmt w:val="bullet"/>
+      <w:lvlText w:val="o"/>
+      <w:lvlJc w:val="left"/>
+      <w:pPr>
+        <w:ind w:left="5760" w:hanging="360"/>
+      </w:pPr>
+      <w:rPr>
+        <w:rFonts w:ascii="Courier New" w:hAnsi="Courier New" w:cs="Courier New" w:hint="default"/>
+      </w:rPr>
+    </w:lvl>
+    <w:lvl w:ilvl="8" w:tplc="04090005" w:tentative="1">
+      <w:start w:val="1"/>
+      <w:numFmt w:val="bullet"/>
+      <w:lvlText w:val=""/>
+      <w:lvlJc w:val="left"/>
+      <w:pPr>
+        <w:ind w:left="6480" w:hanging="360"/>
+      </w:pPr>
+      <w:rPr>
+        <w:rFonts w:ascii="Wingdings" w:hAnsi="Wingdings" w:hint="default"/>
+      </w:rPr>
+    </w:lvl>
+  </w:abstractNum>
   <w:num w:numId="1">
     <w:abstractNumId w:val="0"/>
   </w:num>
   <w:num w:numId="2">
     <w:abstractNumId w:val="1"/>
+  </w:num>
+  <w:num w:numId="3">
+    <w:abstractNumId w:val="4"/>
+  </w:num>
+  <w:num w:numId="4">
+    <w:abstractNumId w:val="3"/>
+  </w:num>
+  <w:num w:numId="5">
+    <w:abstractNumId w:val="2"/>
   </w:num>
 </w:numbering>
 </file>

</xml_diff>

<commit_message>
Finish proposal outline Add references
</commit_message>
<xml_diff>
--- a/docs/Proposal outline.docx
+++ b/docs/Proposal outline.docx
@@ -7,10 +7,21 @@
         <w:pStyle w:val="papertitle"/>
       </w:pPr>
       <w:r>
-        <w:t>Server for Asynchronous Protocols Mocking</w:t>
-      </w:r>
-    </w:p>
-    <w:p/>
+        <w:t>S</w:t>
+      </w:r>
+      <w:bookmarkStart w:id="0" w:name="_GoBack"/>
+      <w:bookmarkEnd w:id="0"/>
+      <w:r>
+        <w:t>erver for Asynchronous Protocols Mocking</w:t>
+      </w:r>
+    </w:p>
+    <w:p>
+      <w:pPr>
+        <w:rPr>
+          <w:rFonts w:ascii="Times New Roman" w:hAnsi="Times New Roman" w:cs="Times New Roman"/>
+        </w:rPr>
+      </w:pPr>
+    </w:p>
     <w:p>
       <w:pPr>
         <w:pStyle w:val="ListParagraph"/>
@@ -18,14 +29,40 @@
           <w:ilvl w:val="0"/>
           <w:numId w:val="1"/>
         </w:numPr>
-      </w:pPr>
-      <w:r>
+        <w:rPr>
+          <w:rFonts w:ascii="Times New Roman" w:hAnsi="Times New Roman" w:cs="Times New Roman"/>
+        </w:rPr>
+      </w:pPr>
+      <w:r>
+        <w:rPr>
+          <w:rFonts w:ascii="Times New Roman" w:hAnsi="Times New Roman" w:cs="Times New Roman"/>
+        </w:rPr>
         <w:t xml:space="preserve"> Introduction</w:t>
       </w:r>
     </w:p>
     <w:p>
-      <w:r>
-        <w:t>The reasons for project:</w:t>
+      <w:pPr>
+        <w:rPr>
+          <w:rFonts w:ascii="Times New Roman" w:hAnsi="Times New Roman" w:cs="Times New Roman"/>
+        </w:rPr>
+      </w:pPr>
+      <w:r>
+        <w:rPr>
+          <w:rFonts w:ascii="Times New Roman" w:hAnsi="Times New Roman" w:cs="Times New Roman"/>
+        </w:rPr>
+        <w:t>The reasons for project</w:t>
+      </w:r>
+      <w:r>
+        <w:rPr>
+          <w:rFonts w:ascii="Times New Roman" w:hAnsi="Times New Roman" w:cs="Times New Roman"/>
+        </w:rPr>
+        <w:t xml:space="preserve"> (briefly, will tell more in the main body)</w:t>
+      </w:r>
+      <w:r>
+        <w:rPr>
+          <w:rFonts w:ascii="Times New Roman" w:hAnsi="Times New Roman" w:cs="Times New Roman"/>
+        </w:rPr>
+        <w:t>:</w:t>
       </w:r>
     </w:p>
     <w:p>
@@ -35,45 +72,105 @@
           <w:ilvl w:val="0"/>
           <w:numId w:val="2"/>
         </w:numPr>
-      </w:pPr>
-      <w:r>
+        <w:rPr>
+          <w:rFonts w:ascii="Times New Roman" w:hAnsi="Times New Roman" w:cs="Times New Roman"/>
+        </w:rPr>
+      </w:pPr>
+      <w:r>
+        <w:rPr>
+          <w:rFonts w:ascii="Times New Roman" w:hAnsi="Times New Roman" w:cs="Times New Roman"/>
+        </w:rPr>
         <w:t>Mocking r</w:t>
       </w:r>
       <w:r>
+        <w:rPr>
+          <w:rFonts w:ascii="Times New Roman" w:hAnsi="Times New Roman" w:cs="Times New Roman"/>
+        </w:rPr>
         <w:t>educ</w:t>
       </w:r>
       <w:r>
+        <w:rPr>
+          <w:rFonts w:ascii="Times New Roman" w:hAnsi="Times New Roman" w:cs="Times New Roman"/>
+        </w:rPr>
         <w:t>es</w:t>
       </w:r>
       <w:r>
+        <w:rPr>
+          <w:rFonts w:ascii="Times New Roman" w:hAnsi="Times New Roman" w:cs="Times New Roman"/>
+        </w:rPr>
         <w:t xml:space="preserve"> </w:t>
       </w:r>
       <w:r>
+        <w:rPr>
+          <w:rFonts w:ascii="Times New Roman" w:hAnsi="Times New Roman" w:cs="Times New Roman"/>
+        </w:rPr>
         <w:t>dependencies between teams</w:t>
       </w:r>
       <w:r>
+        <w:rPr>
+          <w:rFonts w:ascii="Times New Roman" w:hAnsi="Times New Roman" w:cs="Times New Roman"/>
+        </w:rPr>
+        <w:fldChar w:fldCharType="begin" w:fldLock="1"/>
+      </w:r>
+      <w:r>
+        <w:rPr>
+          <w:rFonts w:ascii="Times New Roman" w:hAnsi="Times New Roman" w:cs="Times New Roman"/>
+        </w:rPr>
+        <w:instrText>ADDIN CSL_CITATION {"citationItems":[{"id":"ITEM-1","itemData":{"URL":"https://learning.getpostman.com/docs/postman/mock_servers/intro_to_mock_servers/","accessed":{"date-parts":[["2019","1","5"]]},"container-title":"Postman.com","id":"ITEM-1","issued":{"date-parts":[["0"]]},"title":"Intro to mock servers | Postman Learning Center","type":"webpage"},"uris":["http://www.mendeley.com/documents/?uuid=3df6bd99-ce93-3b60-9651-6c87e130a73f"]},{"id":"ITEM-2","itemData":{"URL":"https://medium.com/billie-finanzratgeber/mock-server-save-time-and-money-during-development-and-testing-bf1d74364d84","accessed":{"date-parts":[["2019","1","5"]]},"author":[{"dropping-particle":"","family":"Alex","given":"Lahtarin","non-dropping-particle":"","parse-names":false,"suffix":""}],"container-title":"MockServer.com","id":"ITEM-2","issued":{"date-parts":[["0"]]},"title":"Mock Server — save time and money during development and testing","type":"webpage"},"uris":["http://www.mendeley.com/documents/?uuid=e1b74951-920b-3c39-90cf-82f59c34c331"]}],"mendeley":{"formattedCitation":"[1], [2]","plainTextFormattedCitation":"[1], [2]","previouslyFormattedCitation":"[1], [2]"},"properties":{"noteIndex":0},"schema":"https://github.com/citation-style-language/schema/raw/master/csl-citation.json"}</w:instrText>
+      </w:r>
+      <w:r>
+        <w:rPr>
+          <w:rFonts w:ascii="Times New Roman" w:hAnsi="Times New Roman" w:cs="Times New Roman"/>
+        </w:rPr>
+        <w:fldChar w:fldCharType="separate"/>
+      </w:r>
+      <w:r>
+        <w:rPr>
+          <w:rFonts w:ascii="Times New Roman" w:hAnsi="Times New Roman" w:cs="Times New Roman"/>
+          <w:noProof/>
+        </w:rPr>
+        <w:t>[1], [2]</w:t>
+      </w:r>
+      <w:r>
+        <w:rPr>
+          <w:rFonts w:ascii="Times New Roman" w:hAnsi="Times New Roman" w:cs="Times New Roman"/>
+        </w:rPr>
+        <w:fldChar w:fldCharType="end"/>
+      </w:r>
+      <w:r>
+        <w:rPr>
+          <w:rFonts w:ascii="Times New Roman" w:hAnsi="Times New Roman" w:cs="Times New Roman"/>
+        </w:rPr>
         <w:t xml:space="preserve"> (</w:t>
       </w:r>
-      <w:hyperlink r:id="rId5" w:history="1">
+      <w:hyperlink r:id="rId6" w:history="1">
         <w:r>
           <w:rPr>
             <w:rStyle w:val="Hyperlink"/>
+            <w:rFonts w:ascii="Times New Roman" w:hAnsi="Times New Roman" w:cs="Times New Roman"/>
           </w:rPr>
           <w:t>https://learning.getpostman.com/docs/postman/mock_servers/intro_to_mock_servers/</w:t>
         </w:r>
       </w:hyperlink>
       <w:r>
+        <w:rPr>
+          <w:rFonts w:ascii="Times New Roman" w:hAnsi="Times New Roman" w:cs="Times New Roman"/>
+        </w:rPr>
         <w:t xml:space="preserve">, </w:t>
       </w:r>
-      <w:hyperlink r:id="rId6" w:history="1">
+      <w:hyperlink r:id="rId7" w:history="1">
         <w:r>
           <w:rPr>
             <w:rStyle w:val="Hyperlink"/>
+            <w:rFonts w:ascii="Times New Roman" w:hAnsi="Times New Roman" w:cs="Times New Roman"/>
           </w:rPr>
           <w:t>https://medium.com/billie-finanzratgeber/mock-server-save-time-and-money-during-development-and-testing-bf1d74364d84</w:t>
         </w:r>
       </w:hyperlink>
       <w:r>
+        <w:rPr>
+          <w:rFonts w:ascii="Times New Roman" w:hAnsi="Times New Roman" w:cs="Times New Roman"/>
+        </w:rPr>
         <w:t>)</w:t>
       </w:r>
     </w:p>
@@ -84,19 +181,72 @@
           <w:ilvl w:val="0"/>
           <w:numId w:val="2"/>
         </w:numPr>
-      </w:pPr>
-      <w:r>
-        <w:t>Mocking helps to prototype (</w:t>
-      </w:r>
-      <w:hyperlink r:id="rId7" w:history="1">
+        <w:rPr>
+          <w:rFonts w:ascii="Times New Roman" w:hAnsi="Times New Roman" w:cs="Times New Roman"/>
+        </w:rPr>
+      </w:pPr>
+      <w:r>
+        <w:rPr>
+          <w:rFonts w:ascii="Times New Roman" w:hAnsi="Times New Roman" w:cs="Times New Roman"/>
+        </w:rPr>
+        <w:t xml:space="preserve">Mocking helps to prototype </w:t>
+      </w:r>
+      <w:r>
+        <w:rPr>
+          <w:rFonts w:ascii="Times New Roman" w:hAnsi="Times New Roman" w:cs="Times New Roman"/>
+        </w:rPr>
+        <w:fldChar w:fldCharType="begin" w:fldLock="1"/>
+      </w:r>
+      <w:r>
+        <w:rPr>
+          <w:rFonts w:ascii="Times New Roman" w:hAnsi="Times New Roman" w:cs="Times New Roman"/>
+        </w:rPr>
+        <w:instrText>ADDIN CSL_CITATION {"citationItems":[{"id":"ITEM-1","itemData":{"URL":"https://learning.getpostman.com/docs/postman/mock_servers/intro_to_mock_servers/","accessed":{"date-parts":[["2019","1","5"]]},"container-title":"Postman.com","id":"ITEM-1","issued":{"date-parts":[["0"]]},"title":"Intro to mock servers | Postman Learning Center","type":"webpage"},"uris":["http://www.mendeley.com/documents/?uuid=3df6bd99-ce93-3b60-9651-6c87e130a73f"]}],"mendeley":{"formattedCitation":"[1]","plainTextFormattedCitation":"[1]","previouslyFormattedCitation":"[1]"},"properties":{"noteIndex":0},"schema":"https://github.com/citation-style-language/schema/raw/master/csl-citation.json"}</w:instrText>
+      </w:r>
+      <w:r>
+        <w:rPr>
+          <w:rFonts w:ascii="Times New Roman" w:hAnsi="Times New Roman" w:cs="Times New Roman"/>
+        </w:rPr>
+        <w:fldChar w:fldCharType="separate"/>
+      </w:r>
+      <w:r>
+        <w:rPr>
+          <w:rFonts w:ascii="Times New Roman" w:hAnsi="Times New Roman" w:cs="Times New Roman"/>
+          <w:noProof/>
+        </w:rPr>
+        <w:t>[1]</w:t>
+      </w:r>
+      <w:r>
+        <w:rPr>
+          <w:rFonts w:ascii="Times New Roman" w:hAnsi="Times New Roman" w:cs="Times New Roman"/>
+        </w:rPr>
+        <w:fldChar w:fldCharType="end"/>
+      </w:r>
+      <w:r>
+        <w:rPr>
+          <w:rFonts w:ascii="Times New Roman" w:hAnsi="Times New Roman" w:cs="Times New Roman"/>
+        </w:rPr>
+        <w:t xml:space="preserve"> </w:t>
+      </w:r>
+      <w:r>
+        <w:rPr>
+          <w:rFonts w:ascii="Times New Roman" w:hAnsi="Times New Roman" w:cs="Times New Roman"/>
+        </w:rPr>
+        <w:t>(</w:t>
+      </w:r>
+      <w:hyperlink r:id="rId8" w:history="1">
         <w:r>
           <w:rPr>
             <w:rStyle w:val="Hyperlink"/>
+            <w:rFonts w:ascii="Times New Roman" w:hAnsi="Times New Roman" w:cs="Times New Roman"/>
           </w:rPr>
           <w:t>https://learning.getpostman.com/docs/postman/mock_servers/intro_to_mock_servers/</w:t>
         </w:r>
       </w:hyperlink>
       <w:r>
+        <w:rPr>
+          <w:rFonts w:ascii="Times New Roman" w:hAnsi="Times New Roman" w:cs="Times New Roman"/>
+        </w:rPr>
         <w:t>)</w:t>
       </w:r>
     </w:p>
@@ -107,30 +257,87 @@
           <w:ilvl w:val="0"/>
           <w:numId w:val="2"/>
         </w:numPr>
-      </w:pPr>
-      <w:r>
-        <w:t>Mocking helps while testing (</w:t>
-      </w:r>
-      <w:hyperlink r:id="rId8" w:history="1">
+        <w:rPr>
+          <w:rFonts w:ascii="Times New Roman" w:hAnsi="Times New Roman" w:cs="Times New Roman"/>
+        </w:rPr>
+      </w:pPr>
+      <w:r>
+        <w:rPr>
+          <w:rFonts w:ascii="Times New Roman" w:hAnsi="Times New Roman" w:cs="Times New Roman"/>
+        </w:rPr>
+        <w:t xml:space="preserve">Mocking helps while testing </w:t>
+      </w:r>
+      <w:r>
+        <w:rPr>
+          <w:rFonts w:ascii="Times New Roman" w:hAnsi="Times New Roman" w:cs="Times New Roman"/>
+        </w:rPr>
+        <w:fldChar w:fldCharType="begin" w:fldLock="1"/>
+      </w:r>
+      <w:r>
+        <w:rPr>
+          <w:rFonts w:ascii="Times New Roman" w:hAnsi="Times New Roman" w:cs="Times New Roman"/>
+        </w:rPr>
+        <w:instrText>ADDIN CSL_CITATION {"citationItems":[{"id":"ITEM-1","itemData":{"URL":"https://medium.com/fabricgroup/using-mock-server-with-refit-to-test-restful-api-integration-802f377c4c6e","accessed":{"date-parts":[["2019","1","5"]]},"container-title":"Medium.com","id":"ITEM-1","issued":{"date-parts":[["0"]]},"title":"Using mock-server with Refit to test RESTful API integration","type":"webpage"},"uris":["http://www.mendeley.com/documents/?uuid=a6f4b63e-ca5f-32e8-b448-ee963d2c7171"]},{"id":"ITEM-2","itemData":{"URL":"https://medium.com/billie-finanzratgeber/mock-server-save-time-and-money-during-development-and-testing-bf1d74364d84","accessed":{"date-parts":[["2019","1","5"]]},"author":[{"dropping-particle":"","family":"Alex","given":"Lahtarin","non-dropping-particle":"","parse-names":false,"suffix":""}],"container-title":"MockServer.com","id":"ITEM-2","issued":{"date-parts":[["0"]]},"title":"Mock Server — save time and money during development and testing","type":"webpage"},"uris":["http://www.mendeley.com/documents/?uuid=e1b74951-920b-3c39-90cf-82f59c34c331"]}],"mendeley":{"formattedCitation":"[2], [3]","plainTextFormattedCitation":"[2], [3]","previouslyFormattedCitation":"[2], [3]"},"properties":{"noteIndex":0},"schema":"https://github.com/citation-style-language/schema/raw/master/csl-citation.json"}</w:instrText>
+      </w:r>
+      <w:r>
+        <w:rPr>
+          <w:rFonts w:ascii="Times New Roman" w:hAnsi="Times New Roman" w:cs="Times New Roman"/>
+        </w:rPr>
+        <w:fldChar w:fldCharType="separate"/>
+      </w:r>
+      <w:r>
+        <w:rPr>
+          <w:rFonts w:ascii="Times New Roman" w:hAnsi="Times New Roman" w:cs="Times New Roman"/>
+          <w:noProof/>
+        </w:rPr>
+        <w:t>[2], [3]</w:t>
+      </w:r>
+      <w:r>
+        <w:rPr>
+          <w:rFonts w:ascii="Times New Roman" w:hAnsi="Times New Roman" w:cs="Times New Roman"/>
+        </w:rPr>
+        <w:fldChar w:fldCharType="end"/>
+      </w:r>
+      <w:r>
+        <w:rPr>
+          <w:rFonts w:ascii="Times New Roman" w:hAnsi="Times New Roman" w:cs="Times New Roman"/>
+        </w:rPr>
+        <w:t xml:space="preserve"> </w:t>
+      </w:r>
+      <w:r>
+        <w:rPr>
+          <w:rFonts w:ascii="Times New Roman" w:hAnsi="Times New Roman" w:cs="Times New Roman"/>
+        </w:rPr>
+        <w:t>(</w:t>
+      </w:r>
+      <w:hyperlink r:id="rId9" w:history="1">
         <w:r>
           <w:rPr>
             <w:rStyle w:val="Hyperlink"/>
+            <w:rFonts w:ascii="Times New Roman" w:hAnsi="Times New Roman" w:cs="Times New Roman"/>
           </w:rPr>
           <w:t>https://medium.com/fabricgroup/using-mock-server-with-refit-to-test-restful-api-integration-802f377c4c6e</w:t>
         </w:r>
       </w:hyperlink>
       <w:r>
+        <w:rPr>
+          <w:rFonts w:ascii="Times New Roman" w:hAnsi="Times New Roman" w:cs="Times New Roman"/>
+        </w:rPr>
         <w:t xml:space="preserve">, </w:t>
       </w:r>
-      <w:hyperlink r:id="rId9" w:history="1">
+      <w:hyperlink r:id="rId10" w:history="1">
         <w:r>
           <w:rPr>
             <w:rStyle w:val="Hyperlink"/>
+            <w:rFonts w:ascii="Times New Roman" w:hAnsi="Times New Roman" w:cs="Times New Roman"/>
           </w:rPr>
           <w:t>https://medium.com/billie-finanzratgeber/mock-server-save-time-and-money-during-development-and-testing-bf1d74364d84</w:t>
         </w:r>
       </w:hyperlink>
       <w:r>
+        <w:rPr>
+          <w:rFonts w:ascii="Times New Roman" w:hAnsi="Times New Roman" w:cs="Times New Roman"/>
+        </w:rPr>
         <w:t>)</w:t>
       </w:r>
     </w:p>
@@ -141,41 +348,123 @@
           <w:ilvl w:val="0"/>
           <w:numId w:val="2"/>
         </w:numPr>
-      </w:pPr>
-      <w:r>
+        <w:rPr>
+          <w:rFonts w:ascii="Times New Roman" w:hAnsi="Times New Roman" w:cs="Times New Roman"/>
+        </w:rPr>
+      </w:pPr>
+      <w:r>
+        <w:rPr>
+          <w:rFonts w:ascii="Times New Roman" w:hAnsi="Times New Roman" w:cs="Times New Roman"/>
+        </w:rPr>
         <w:t>No</w:t>
       </w:r>
       <w:r>
         <w:rPr>
+          <w:rFonts w:ascii="Times New Roman" w:hAnsi="Times New Roman" w:cs="Times New Roman"/>
           <w:lang w:val="en-US"/>
         </w:rPr>
         <w:t xml:space="preserve"> flexible</w:t>
       </w:r>
       <w:r>
+        <w:rPr>
+          <w:rFonts w:ascii="Times New Roman" w:hAnsi="Times New Roman" w:cs="Times New Roman"/>
+        </w:rPr>
         <w:t xml:space="preserve"> mock servers for </w:t>
       </w:r>
       <w:r>
-        <w:t>asyncronous protocols like websocket or sse (</w:t>
-      </w:r>
-      <w:hyperlink r:id="rId10" w:anchor="!topic/mountebank-discuss/t19u-sc8b6E" w:history="1">
+        <w:rPr>
+          <w:rFonts w:ascii="Times New Roman" w:hAnsi="Times New Roman" w:cs="Times New Roman"/>
+        </w:rPr>
+        <w:t xml:space="preserve">asyncronous protocols like websocket or sse </w:t>
+      </w:r>
+      <w:r>
+        <w:rPr>
+          <w:rFonts w:ascii="Times New Roman" w:hAnsi="Times New Roman" w:cs="Times New Roman"/>
+        </w:rPr>
+        <w:fldChar w:fldCharType="begin" w:fldLock="1"/>
+      </w:r>
+      <w:r>
+        <w:rPr>
+          <w:rFonts w:ascii="Times New Roman" w:hAnsi="Times New Roman" w:cs="Times New Roman"/>
+        </w:rPr>
+        <w:instrText>ADDIN CSL_CITATION {"citationItems":[{"id":"ITEM-1","itemData":{"URL":"https://groups.google.com/forum/#!topic/mountebank-discuss/t19u-sc8b6E","accessed":{"date-parts":[["2019","1","15"]]},"container-title":"Google.com","id":"ITEM-1","issued":{"date-parts":[["0"]]},"title":"WebSocket Support – Группы Google","type":"webpage"},"uris":["http://www.mendeley.com/documents/?uuid=f05eb416-613c-3c01-89e1-bb3bf76d1a9f"]}],"mendeley":{"formattedCitation":"[4]","plainTextFormattedCitation":"[4]","previouslyFormattedCitation":"[4]"},"properties":{"noteIndex":0},"schema":"https://github.com/citation-style-language/schema/raw/master/csl-citation.json"}</w:instrText>
+      </w:r>
+      <w:r>
+        <w:rPr>
+          <w:rFonts w:ascii="Times New Roman" w:hAnsi="Times New Roman" w:cs="Times New Roman"/>
+        </w:rPr>
+        <w:fldChar w:fldCharType="separate"/>
+      </w:r>
+      <w:r>
+        <w:rPr>
+          <w:rFonts w:ascii="Times New Roman" w:hAnsi="Times New Roman" w:cs="Times New Roman"/>
+          <w:noProof/>
+        </w:rPr>
+        <w:t>[4]</w:t>
+      </w:r>
+      <w:r>
+        <w:rPr>
+          <w:rFonts w:ascii="Times New Roman" w:hAnsi="Times New Roman" w:cs="Times New Roman"/>
+        </w:rPr>
+        <w:fldChar w:fldCharType="end"/>
+      </w:r>
+      <w:r>
+        <w:rPr>
+          <w:rFonts w:ascii="Times New Roman" w:hAnsi="Times New Roman" w:cs="Times New Roman"/>
+        </w:rPr>
+        <w:t xml:space="preserve"> </w:t>
+      </w:r>
+      <w:r>
+        <w:rPr>
+          <w:rFonts w:ascii="Times New Roman" w:hAnsi="Times New Roman" w:cs="Times New Roman"/>
+        </w:rPr>
+        <w:t>(</w:t>
+      </w:r>
+      <w:hyperlink r:id="rId11" w:anchor="!topic/mountebank-discuss/t19u-sc8b6E" w:history="1">
         <w:r>
           <w:rPr>
             <w:rStyle w:val="Hyperlink"/>
+            <w:rFonts w:ascii="Times New Roman" w:hAnsi="Times New Roman" w:cs="Times New Roman"/>
           </w:rPr>
           <w:t>https://groups.google.com/forum/#!topic/mountebank-discuss/t19u-sc8b6E</w:t>
         </w:r>
       </w:hyperlink>
       <w:r>
+        <w:rPr>
+          <w:rFonts w:ascii="Times New Roman" w:hAnsi="Times New Roman" w:cs="Times New Roman"/>
+        </w:rPr>
         <w:t>)</w:t>
       </w:r>
     </w:p>
     <w:p>
-      <w:r>
-        <w:t>Description of outcome</w:t>
-      </w:r>
-    </w:p>
-    <w:p>
-      <w:r>
+      <w:pPr>
+        <w:rPr>
+          <w:rFonts w:ascii="Times New Roman" w:hAnsi="Times New Roman" w:cs="Times New Roman"/>
+        </w:rPr>
+      </w:pPr>
+      <w:r>
+        <w:rPr>
+          <w:rFonts w:ascii="Times New Roman" w:hAnsi="Times New Roman" w:cs="Times New Roman"/>
+        </w:rPr>
+        <w:t>Short d</w:t>
+      </w:r>
+      <w:r>
+        <w:rPr>
+          <w:rFonts w:ascii="Times New Roman" w:hAnsi="Times New Roman" w:cs="Times New Roman"/>
+        </w:rPr>
+        <w:t>escription of outcome</w:t>
+      </w:r>
+    </w:p>
+    <w:p>
+      <w:pPr>
+        <w:rPr>
+          <w:rFonts w:ascii="Times New Roman" w:hAnsi="Times New Roman" w:cs="Times New Roman"/>
+        </w:rPr>
+      </w:pPr>
+      <w:r>
+        <w:rPr>
+          <w:rFonts w:ascii="Times New Roman" w:hAnsi="Times New Roman" w:cs="Times New Roman"/>
+        </w:rPr>
         <w:t>Outline the structure</w:t>
       </w:r>
     </w:p>
@@ -186,11 +475,20 @@
           <w:ilvl w:val="0"/>
           <w:numId w:val="1"/>
         </w:numPr>
-      </w:pPr>
-      <w:r>
+        <w:rPr>
+          <w:rFonts w:ascii="Times New Roman" w:hAnsi="Times New Roman" w:cs="Times New Roman"/>
+        </w:rPr>
+      </w:pPr>
+      <w:r>
+        <w:rPr>
+          <w:rFonts w:ascii="Times New Roman" w:hAnsi="Times New Roman" w:cs="Times New Roman"/>
+        </w:rPr>
         <w:t xml:space="preserve"> </w:t>
       </w:r>
       <w:r>
+        <w:rPr>
+          <w:rFonts w:ascii="Times New Roman" w:hAnsi="Times New Roman" w:cs="Times New Roman"/>
+        </w:rPr>
         <w:t>Main body</w:t>
       </w:r>
     </w:p>
@@ -201,13 +499,27 @@
           <w:ilvl w:val="1"/>
           <w:numId w:val="1"/>
         </w:numPr>
-      </w:pPr>
-      <w:r>
+        <w:rPr>
+          <w:rFonts w:ascii="Times New Roman" w:hAnsi="Times New Roman" w:cs="Times New Roman"/>
+        </w:rPr>
+      </w:pPr>
+      <w:r>
+        <w:rPr>
+          <w:rFonts w:ascii="Times New Roman" w:hAnsi="Times New Roman" w:cs="Times New Roman"/>
+        </w:rPr>
         <w:t>Terms</w:t>
       </w:r>
     </w:p>
     <w:p>
-      <w:r>
+      <w:pPr>
+        <w:rPr>
+          <w:rFonts w:ascii="Times New Roman" w:hAnsi="Times New Roman" w:cs="Times New Roman"/>
+        </w:rPr>
+      </w:pPr>
+      <w:r>
+        <w:rPr>
+          <w:rFonts w:ascii="Times New Roman" w:hAnsi="Times New Roman" w:cs="Times New Roman"/>
+        </w:rPr>
         <w:t>Here will be the definition of main terms (server, mocking, mock server…)</w:t>
       </w:r>
     </w:p>
@@ -218,30 +530,370 @@
           <w:ilvl w:val="1"/>
           <w:numId w:val="1"/>
         </w:numPr>
-      </w:pPr>
-      <w:r>
-        <w:t>Analogs for HTTP mocking</w:t>
-      </w:r>
-    </w:p>
-    <w:p>
-      <w:pPr>
-        <w:rPr>
-          <w:lang w:val="en-US"/>
-        </w:rPr>
-      </w:pPr>
-      <w:r>
-        <w:t xml:space="preserve">Here will be a small description of main </w:t>
-      </w:r>
-      <w:r>
-        <w:rPr>
-          <w:lang w:val="en-US"/>
-        </w:rPr>
-        <w:t>mock servers for mocking HTTP servers (</w:t>
-      </w:r>
-      <w:hyperlink r:id="rId11" w:history="1">
+        <w:rPr>
+          <w:rFonts w:ascii="Times New Roman" w:hAnsi="Times New Roman" w:cs="Times New Roman"/>
+        </w:rPr>
+      </w:pPr>
+      <w:r>
+        <w:rPr>
+          <w:rFonts w:ascii="Times New Roman" w:hAnsi="Times New Roman" w:cs="Times New Roman"/>
+        </w:rPr>
+        <w:t>The benefits of using mock servers</w:t>
+      </w:r>
+    </w:p>
+    <w:p>
+      <w:pPr>
+        <w:rPr>
+          <w:rFonts w:ascii="Times New Roman" w:hAnsi="Times New Roman" w:cs="Times New Roman"/>
+        </w:rPr>
+      </w:pPr>
+      <w:r>
+        <w:rPr>
+          <w:rFonts w:ascii="Times New Roman" w:hAnsi="Times New Roman" w:cs="Times New Roman"/>
+        </w:rPr>
+        <w:t>More info than in introduction.</w:t>
+      </w:r>
+    </w:p>
+    <w:p>
+      <w:pPr>
+        <w:pStyle w:val="ListParagraph"/>
+        <w:numPr>
+          <w:ilvl w:val="0"/>
+          <w:numId w:val="2"/>
+        </w:numPr>
+        <w:rPr>
+          <w:rFonts w:ascii="Times New Roman" w:hAnsi="Times New Roman" w:cs="Times New Roman"/>
+        </w:rPr>
+      </w:pPr>
+      <w:r>
+        <w:rPr>
+          <w:rFonts w:ascii="Times New Roman" w:hAnsi="Times New Roman" w:cs="Times New Roman"/>
+        </w:rPr>
+        <w:t>Mocking reduces dependencies between teams</w:t>
+      </w:r>
+      <w:r>
+        <w:rPr>
+          <w:rFonts w:ascii="Times New Roman" w:hAnsi="Times New Roman" w:cs="Times New Roman"/>
+        </w:rPr>
+        <w:fldChar w:fldCharType="begin" w:fldLock="1"/>
+      </w:r>
+      <w:r>
+        <w:rPr>
+          <w:rFonts w:ascii="Times New Roman" w:hAnsi="Times New Roman" w:cs="Times New Roman"/>
+        </w:rPr>
+        <w:instrText>ADDIN CSL_CITATION {"citationItems":[{"id":"ITEM-1","itemData":{"URL":"https://learning.getpostman.com/docs/postman/mock_servers/intro_to_mock_servers/","accessed":{"date-parts":[["2019","1","5"]]},"container-title":"Postman.com","id":"ITEM-1","issued":{"date-parts":[["0"]]},"title":"Intro to mock servers | Postman Learning Center","type":"webpage"},"uris":["http://www.mendeley.com/documents/?uuid=3df6bd99-ce93-3b60-9651-6c87e130a73f"]},{"id":"ITEM-2","itemData":{"URL":"https://medium.com/billie-finanzratgeber/mock-server-save-time-and-money-during-development-and-testing-bf1d74364d84","accessed":{"date-parts":[["2019","1","5"]]},"author":[{"dropping-particle":"","family":"Alex","given":"Lahtarin","non-dropping-particle":"","parse-names":false,"suffix":""}],"container-title":"MockServer.com","id":"ITEM-2","issued":{"date-parts":[["0"]]},"title":"Mock Server — save time and money during development and testing","type":"webpage"},"uris":["http://www.mendeley.com/documents/?uuid=e1b74951-920b-3c39-90cf-82f59c34c331"]}],"mendeley":{"formattedCitation":"[1], [2]","plainTextFormattedCitation":"[1], [2]","previouslyFormattedCitation":"[1], [2]"},"properties":{"noteIndex":0},"schema":"https://github.com/citation-style-language/schema/raw/master/csl-citation.json"}</w:instrText>
+      </w:r>
+      <w:r>
+        <w:rPr>
+          <w:rFonts w:ascii="Times New Roman" w:hAnsi="Times New Roman" w:cs="Times New Roman"/>
+        </w:rPr>
+        <w:fldChar w:fldCharType="separate"/>
+      </w:r>
+      <w:r>
+        <w:rPr>
+          <w:rFonts w:ascii="Times New Roman" w:hAnsi="Times New Roman" w:cs="Times New Roman"/>
+          <w:noProof/>
+        </w:rPr>
+        <w:t>[1], [2]</w:t>
+      </w:r>
+      <w:r>
+        <w:rPr>
+          <w:rFonts w:ascii="Times New Roman" w:hAnsi="Times New Roman" w:cs="Times New Roman"/>
+        </w:rPr>
+        <w:fldChar w:fldCharType="end"/>
+      </w:r>
+      <w:r>
+        <w:rPr>
+          <w:rFonts w:ascii="Times New Roman" w:hAnsi="Times New Roman" w:cs="Times New Roman"/>
+        </w:rPr>
+        <w:t xml:space="preserve"> (</w:t>
+      </w:r>
+      <w:hyperlink r:id="rId12" w:history="1">
         <w:r>
           <w:rPr>
             <w:rStyle w:val="Hyperlink"/>
+            <w:rFonts w:ascii="Times New Roman" w:hAnsi="Times New Roman" w:cs="Times New Roman"/>
+          </w:rPr>
+          <w:t>https://learning.getpostman.com/docs/postman/mock_servers/intro_to_mock_servers/</w:t>
+        </w:r>
+      </w:hyperlink>
+      <w:r>
+        <w:rPr>
+          <w:rFonts w:ascii="Times New Roman" w:hAnsi="Times New Roman" w:cs="Times New Roman"/>
+        </w:rPr>
+        <w:t xml:space="preserve">, </w:t>
+      </w:r>
+      <w:hyperlink r:id="rId13" w:history="1">
+        <w:r>
+          <w:rPr>
+            <w:rStyle w:val="Hyperlink"/>
+            <w:rFonts w:ascii="Times New Roman" w:hAnsi="Times New Roman" w:cs="Times New Roman"/>
+          </w:rPr>
+          <w:t>https://medium.com/billie-finanzratgeber/mock-server-save-time-and-money-during-development-and-testing-bf1d74364d84</w:t>
+        </w:r>
+      </w:hyperlink>
+      <w:r>
+        <w:rPr>
+          <w:rFonts w:ascii="Times New Roman" w:hAnsi="Times New Roman" w:cs="Times New Roman"/>
+        </w:rPr>
+        <w:t>)</w:t>
+      </w:r>
+    </w:p>
+    <w:p>
+      <w:pPr>
+        <w:pStyle w:val="ListParagraph"/>
+        <w:numPr>
+          <w:ilvl w:val="0"/>
+          <w:numId w:val="2"/>
+        </w:numPr>
+        <w:rPr>
+          <w:rFonts w:ascii="Times New Roman" w:hAnsi="Times New Roman" w:cs="Times New Roman"/>
+        </w:rPr>
+      </w:pPr>
+      <w:r>
+        <w:rPr>
+          <w:rFonts w:ascii="Times New Roman" w:hAnsi="Times New Roman" w:cs="Times New Roman"/>
+        </w:rPr>
+        <w:t xml:space="preserve">Mocking helps to prototype </w:t>
+      </w:r>
+      <w:r>
+        <w:rPr>
+          <w:rFonts w:ascii="Times New Roman" w:hAnsi="Times New Roman" w:cs="Times New Roman"/>
+        </w:rPr>
+        <w:fldChar w:fldCharType="begin" w:fldLock="1"/>
+      </w:r>
+      <w:r>
+        <w:rPr>
+          <w:rFonts w:ascii="Times New Roman" w:hAnsi="Times New Roman" w:cs="Times New Roman"/>
+        </w:rPr>
+        <w:instrText>ADDIN CSL_CITATION {"citationItems":[{"id":"ITEM-1","itemData":{"URL":"https://learning.getpostman.com/docs/postman/mock_servers/intro_to_mock_servers/","accessed":{"date-parts":[["2019","1","5"]]},"container-title":"Postman.com","id":"ITEM-1","issued":{"date-parts":[["0"]]},"title":"Intro to mock servers | Postman Learning Center","type":"webpage"},"uris":["http://www.mendeley.com/documents/?uuid=3df6bd99-ce93-3b60-9651-6c87e130a73f"]}],"mendeley":{"formattedCitation":"[1]","plainTextFormattedCitation":"[1]","previouslyFormattedCitation":"[1]"},"properties":{"noteIndex":0},"schema":"https://github.com/citation-style-language/schema/raw/master/csl-citation.json"}</w:instrText>
+      </w:r>
+      <w:r>
+        <w:rPr>
+          <w:rFonts w:ascii="Times New Roman" w:hAnsi="Times New Roman" w:cs="Times New Roman"/>
+        </w:rPr>
+        <w:fldChar w:fldCharType="separate"/>
+      </w:r>
+      <w:r>
+        <w:rPr>
+          <w:rFonts w:ascii="Times New Roman" w:hAnsi="Times New Roman" w:cs="Times New Roman"/>
+          <w:noProof/>
+        </w:rPr>
+        <w:t>[1]</w:t>
+      </w:r>
+      <w:r>
+        <w:rPr>
+          <w:rFonts w:ascii="Times New Roman" w:hAnsi="Times New Roman" w:cs="Times New Roman"/>
+        </w:rPr>
+        <w:fldChar w:fldCharType="end"/>
+      </w:r>
+      <w:r>
+        <w:rPr>
+          <w:rFonts w:ascii="Times New Roman" w:hAnsi="Times New Roman" w:cs="Times New Roman"/>
+        </w:rPr>
+        <w:t xml:space="preserve"> (</w:t>
+      </w:r>
+      <w:hyperlink r:id="rId14" w:history="1">
+        <w:r>
+          <w:rPr>
+            <w:rStyle w:val="Hyperlink"/>
+            <w:rFonts w:ascii="Times New Roman" w:hAnsi="Times New Roman" w:cs="Times New Roman"/>
+          </w:rPr>
+          <w:t>https://learning.getpostman.com/docs/postman/mock_servers/intro_to_mock_servers/</w:t>
+        </w:r>
+      </w:hyperlink>
+      <w:r>
+        <w:rPr>
+          <w:rFonts w:ascii="Times New Roman" w:hAnsi="Times New Roman" w:cs="Times New Roman"/>
+        </w:rPr>
+        <w:t>)</w:t>
+      </w:r>
+    </w:p>
+    <w:p>
+      <w:pPr>
+        <w:pStyle w:val="ListParagraph"/>
+        <w:numPr>
+          <w:ilvl w:val="0"/>
+          <w:numId w:val="2"/>
+        </w:numPr>
+        <w:rPr>
+          <w:rFonts w:ascii="Times New Roman" w:hAnsi="Times New Roman" w:cs="Times New Roman"/>
+        </w:rPr>
+      </w:pPr>
+      <w:r>
+        <w:rPr>
+          <w:rFonts w:ascii="Times New Roman" w:hAnsi="Times New Roman" w:cs="Times New Roman"/>
+        </w:rPr>
+        <w:t xml:space="preserve">Mocking helps while testing </w:t>
+      </w:r>
+      <w:r>
+        <w:rPr>
+          <w:rFonts w:ascii="Times New Roman" w:hAnsi="Times New Roman" w:cs="Times New Roman"/>
+        </w:rPr>
+        <w:fldChar w:fldCharType="begin" w:fldLock="1"/>
+      </w:r>
+      <w:r>
+        <w:rPr>
+          <w:rFonts w:ascii="Times New Roman" w:hAnsi="Times New Roman" w:cs="Times New Roman"/>
+        </w:rPr>
+        <w:instrText>ADDIN CSL_CITATION {"citationItems":[{"id":"ITEM-1","itemData":{"URL":"https://medium.com/fabricgroup/using-mock-server-with-refit-to-test-restful-api-integration-802f377c4c6e","accessed":{"date-parts":[["2019","1","5"]]},"container-title":"Medium.com","id":"ITEM-1","issued":{"date-parts":[["0"]]},"title":"Using mock-server with Refit to test RESTful API integration","type":"webpage"},"uris":["http://www.mendeley.com/documents/?uuid=a6f4b63e-ca5f-32e8-b448-ee963d2c7171"]},{"id":"ITEM-2","itemData":{"URL":"https://medium.com/billie-finanzratgeber/mock-server-save-time-and-money-during-development-and-testing-bf1d74364d84","accessed":{"date-parts":[["2019","1","5"]]},"author":[{"dropping-particle":"","family":"Alex","given":"Lahtarin","non-dropping-particle":"","parse-names":false,"suffix":""}],"container-title":"MockServer.com","id":"ITEM-2","issued":{"date-parts":[["0"]]},"title":"Mock Server — save time and money during development and testing","type":"webpage"},"uris":["http://www.mendeley.com/documents/?uuid=e1b74951-920b-3c39-90cf-82f59c34c331"]}],"mendeley":{"formattedCitation":"[2], [3]","plainTextFormattedCitation":"[2], [3]","previouslyFormattedCitation":"[2], [3]"},"properties":{"noteIndex":0},"schema":"https://github.com/citation-style-language/schema/raw/master/csl-citation.json"}</w:instrText>
+      </w:r>
+      <w:r>
+        <w:rPr>
+          <w:rFonts w:ascii="Times New Roman" w:hAnsi="Times New Roman" w:cs="Times New Roman"/>
+        </w:rPr>
+        <w:fldChar w:fldCharType="separate"/>
+      </w:r>
+      <w:r>
+        <w:rPr>
+          <w:rFonts w:ascii="Times New Roman" w:hAnsi="Times New Roman" w:cs="Times New Roman"/>
+          <w:noProof/>
+        </w:rPr>
+        <w:t>[2], [3]</w:t>
+      </w:r>
+      <w:r>
+        <w:rPr>
+          <w:rFonts w:ascii="Times New Roman" w:hAnsi="Times New Roman" w:cs="Times New Roman"/>
+        </w:rPr>
+        <w:fldChar w:fldCharType="end"/>
+      </w:r>
+      <w:r>
+        <w:rPr>
+          <w:rFonts w:ascii="Times New Roman" w:hAnsi="Times New Roman" w:cs="Times New Roman"/>
+        </w:rPr>
+        <w:t xml:space="preserve"> (</w:t>
+      </w:r>
+      <w:hyperlink r:id="rId15" w:history="1">
+        <w:r>
+          <w:rPr>
+            <w:rStyle w:val="Hyperlink"/>
+            <w:rFonts w:ascii="Times New Roman" w:hAnsi="Times New Roman" w:cs="Times New Roman"/>
+          </w:rPr>
+          <w:t>https://medium.com/fabricgroup/using-mock-server-with-refit-to-test-restful-api-integration-802f377c4c6e</w:t>
+        </w:r>
+      </w:hyperlink>
+      <w:r>
+        <w:rPr>
+          <w:rFonts w:ascii="Times New Roman" w:hAnsi="Times New Roman" w:cs="Times New Roman"/>
+        </w:rPr>
+        <w:t xml:space="preserve">, </w:t>
+      </w:r>
+      <w:hyperlink r:id="rId16" w:history="1">
+        <w:r>
+          <w:rPr>
+            <w:rStyle w:val="Hyperlink"/>
+            <w:rFonts w:ascii="Times New Roman" w:hAnsi="Times New Roman" w:cs="Times New Roman"/>
+          </w:rPr>
+          <w:t>https://medium.com/billie-finanzratgeber/mock-server-save-time-and-money-during-development-and-testing-bf1d74364d84</w:t>
+        </w:r>
+      </w:hyperlink>
+      <w:r>
+        <w:rPr>
+          <w:rFonts w:ascii="Times New Roman" w:hAnsi="Times New Roman" w:cs="Times New Roman"/>
+        </w:rPr>
+        <w:t>)</w:t>
+      </w:r>
+    </w:p>
+    <w:p>
+      <w:pPr>
+        <w:rPr>
+          <w:rFonts w:ascii="Times New Roman" w:hAnsi="Times New Roman" w:cs="Times New Roman"/>
+        </w:rPr>
+      </w:pPr>
+    </w:p>
+    <w:p>
+      <w:pPr>
+        <w:pStyle w:val="ListParagraph"/>
+        <w:numPr>
+          <w:ilvl w:val="1"/>
+          <w:numId w:val="1"/>
+        </w:numPr>
+        <w:rPr>
+          <w:rFonts w:ascii="Times New Roman" w:hAnsi="Times New Roman" w:cs="Times New Roman"/>
+        </w:rPr>
+      </w:pPr>
+      <w:r>
+        <w:rPr>
+          <w:rFonts w:ascii="Times New Roman" w:hAnsi="Times New Roman" w:cs="Times New Roman"/>
+        </w:rPr>
+        <w:t>Analogs for HTTP mocking</w:t>
+      </w:r>
+    </w:p>
+    <w:p>
+      <w:pPr>
+        <w:rPr>
+          <w:rFonts w:ascii="Times New Roman" w:hAnsi="Times New Roman" w:cs="Times New Roman"/>
+          <w:lang w:val="en-US"/>
+        </w:rPr>
+      </w:pPr>
+      <w:r>
+        <w:rPr>
+          <w:rFonts w:ascii="Times New Roman" w:hAnsi="Times New Roman" w:cs="Times New Roman"/>
+        </w:rPr>
+        <w:t xml:space="preserve">Here will be a small description of main </w:t>
+      </w:r>
+      <w:r>
+        <w:rPr>
+          <w:rFonts w:ascii="Times New Roman" w:hAnsi="Times New Roman" w:cs="Times New Roman"/>
+          <w:lang w:val="en-US"/>
+        </w:rPr>
+        <w:t xml:space="preserve">mock servers for mocking HTTP servers </w:t>
+      </w:r>
+      <w:r>
+        <w:rPr>
+          <w:rFonts w:ascii="Times New Roman" w:hAnsi="Times New Roman" w:cs="Times New Roman"/>
+          <w:lang w:val="en-US"/>
+        </w:rPr>
+        <w:fldChar w:fldCharType="begin" w:fldLock="1"/>
+      </w:r>
+      <w:r>
+        <w:rPr>
+          <w:rFonts w:ascii="Times New Roman" w:hAnsi="Times New Roman" w:cs="Times New Roman"/>
+          <w:lang w:val="en-US"/>
+        </w:rPr>
+        <w:instrText>ADDIN CSL_CITATION {"citationItems":[{"id":"ITEM-1","itemData":{"URL":"http://www.mbtest.org/","accessed":{"date-parts":[["2018","11","19"]]},"id":"ITEM-1","issued":{"date-parts":[["0"]]},"title":"mountebank - over the wire test doubles","type":"webpage"},"uris":["http://www.mendeley.com/documents/?uuid=91eceef1-9c1d-332d-ae8c-e96359bb39c9"]},{"id":"ITEM-2","itemData":{"URL":"http://www.mock-server.com/","accessed":{"date-parts":[["2018","11","19"]]},"id":"ITEM-2","issued":{"date-parts":[["0"]]},"title":"MockServer","type":"webpage"},"uris":["http://www.mendeley.com/documents/?uuid=af72cf72-3c3d-3b7a-a81b-0a0fb3337923"]}],"mendeley":{"formattedCitation":"[5], [6]","plainTextFormattedCitation":"[5], [6]","previouslyFormattedCitation":"[5], [6]"},"properties":{"noteIndex":0},"schema":"https://github.com/citation-style-language/schema/raw/master/csl-citation.json"}</w:instrText>
+      </w:r>
+      <w:r>
+        <w:rPr>
+          <w:rFonts w:ascii="Times New Roman" w:hAnsi="Times New Roman" w:cs="Times New Roman"/>
+          <w:lang w:val="en-US"/>
+        </w:rPr>
+        <w:fldChar w:fldCharType="separate"/>
+      </w:r>
+      <w:r>
+        <w:rPr>
+          <w:rFonts w:ascii="Times New Roman" w:hAnsi="Times New Roman" w:cs="Times New Roman"/>
+          <w:noProof/>
+          <w:lang w:val="en-US"/>
+        </w:rPr>
+        <w:t>[5], [6]</w:t>
+      </w:r>
+      <w:r>
+        <w:rPr>
+          <w:rFonts w:ascii="Times New Roman" w:hAnsi="Times New Roman" w:cs="Times New Roman"/>
+          <w:lang w:val="en-US"/>
+        </w:rPr>
+        <w:fldChar w:fldCharType="end"/>
+      </w:r>
+      <w:r>
+        <w:rPr>
+          <w:rFonts w:ascii="Times New Roman" w:hAnsi="Times New Roman" w:cs="Times New Roman"/>
+          <w:lang w:val="en-US"/>
+        </w:rPr>
+        <w:t xml:space="preserve"> </w:t>
+      </w:r>
+      <w:r>
+        <w:rPr>
+          <w:rFonts w:ascii="Times New Roman" w:hAnsi="Times New Roman" w:cs="Times New Roman"/>
+          <w:lang w:val="en-US"/>
+        </w:rPr>
+        <w:t>(</w:t>
+      </w:r>
+      <w:hyperlink r:id="rId17" w:history="1">
+        <w:r>
+          <w:rPr>
+            <w:rStyle w:val="Hyperlink"/>
+            <w:rFonts w:ascii="Times New Roman" w:hAnsi="Times New Roman" w:cs="Times New Roman"/>
             <w:lang w:val="en-US"/>
           </w:rPr>
           <w:t>http://www.mbtest.org</w:t>
@@ -249,14 +901,16 @@
       </w:hyperlink>
       <w:r>
         <w:rPr>
+          <w:rFonts w:ascii="Times New Roman" w:hAnsi="Times New Roman" w:cs="Times New Roman"/>
           <w:lang w:val="en-US"/>
         </w:rPr>
         <w:t xml:space="preserve">, </w:t>
       </w:r>
-      <w:hyperlink r:id="rId12" w:history="1">
+      <w:hyperlink r:id="rId18" w:history="1">
         <w:r>
           <w:rPr>
             <w:rStyle w:val="Hyperlink"/>
+            <w:rFonts w:ascii="Times New Roman" w:hAnsi="Times New Roman" w:cs="Times New Roman"/>
             <w:lang w:val="en-US"/>
           </w:rPr>
           <w:t>http://www.mock-server.com</w:t>
@@ -264,6 +918,7 @@
       </w:hyperlink>
       <w:r>
         <w:rPr>
+          <w:rFonts w:ascii="Times New Roman" w:hAnsi="Times New Roman" w:cs="Times New Roman"/>
           <w:lang w:val="en-US"/>
         </w:rPr>
         <w:t xml:space="preserve"> )</w:t>
@@ -276,30 +931,99 @@
           <w:ilvl w:val="1"/>
           <w:numId w:val="1"/>
         </w:numPr>
-      </w:pPr>
-      <w:r>
+        <w:rPr>
+          <w:rFonts w:ascii="Times New Roman" w:hAnsi="Times New Roman" w:cs="Times New Roman"/>
+        </w:rPr>
+      </w:pPr>
+      <w:r>
+        <w:rPr>
+          <w:rFonts w:ascii="Times New Roman" w:hAnsi="Times New Roman" w:cs="Times New Roman"/>
+        </w:rPr>
         <w:t xml:space="preserve">Analogs for </w:t>
       </w:r>
       <w:r>
         <w:rPr>
-          <w:lang w:val="en-US"/>
-        </w:rPr>
-        <w:t>Asyncronous mocking</w:t>
-      </w:r>
-    </w:p>
-    <w:p>
-      <w:r>
-        <w:t>The failure to find an implemented server for mocking SSE and Web Socket protocols. Ways to imitate them (</w:t>
-      </w:r>
-      <w:hyperlink r:id="rId13" w:anchor="!topic/mountebank-discuss/t19u-sc8b6E" w:history="1">
+          <w:rFonts w:ascii="Times New Roman" w:hAnsi="Times New Roman" w:cs="Times New Roman"/>
+          <w:lang w:val="en-US"/>
+        </w:rPr>
+        <w:t>a</w:t>
+      </w:r>
+      <w:r>
+        <w:rPr>
+          <w:rFonts w:ascii="Times New Roman" w:hAnsi="Times New Roman" w:cs="Times New Roman"/>
+          <w:lang w:val="en-US"/>
+        </w:rPr>
+        <w:t>syncronous mocking</w:t>
+      </w:r>
+    </w:p>
+    <w:p>
+      <w:pPr>
+        <w:rPr>
+          <w:rFonts w:ascii="Times New Roman" w:hAnsi="Times New Roman" w:cs="Times New Roman"/>
+        </w:rPr>
+      </w:pPr>
+      <w:r>
+        <w:rPr>
+          <w:rFonts w:ascii="Times New Roman" w:hAnsi="Times New Roman" w:cs="Times New Roman"/>
+        </w:rPr>
+        <w:t xml:space="preserve">The failure to find an implemented server for mocking SSE and Web Socket protocols. Ways to imitate them </w:t>
+      </w:r>
+      <w:r>
+        <w:rPr>
+          <w:rFonts w:ascii="Times New Roman" w:hAnsi="Times New Roman" w:cs="Times New Roman"/>
+        </w:rPr>
+        <w:fldChar w:fldCharType="begin" w:fldLock="1"/>
+      </w:r>
+      <w:r>
+        <w:rPr>
+          <w:rFonts w:ascii="Times New Roman" w:hAnsi="Times New Roman" w:cs="Times New Roman"/>
+        </w:rPr>
+        <w:instrText>ADDIN CSL_CITATION {"citationItems":[{"id":"ITEM-1","itemData":{"URL":"https://groups.google.com/forum/#!topic/mountebank-discuss/t19u-sc8b6E","accessed":{"date-parts":[["2019","1","15"]]},"container-title":"Google.com","id":"ITEM-1","issued":{"date-parts":[["0"]]},"title":"WebSocket Support – Группы Google","type":"webpage"},"uris":["http://www.mendeley.com/documents/?uuid=f05eb416-613c-3c01-89e1-bb3bf76d1a9f"]}],"mendeley":{"formattedCitation":"[4]","plainTextFormattedCitation":"[4]","previouslyFormattedCitation":"[4]"},"properties":{"noteIndex":0},"schema":"https://github.com/citation-style-language/schema/raw/master/csl-citation.json"}</w:instrText>
+      </w:r>
+      <w:r>
+        <w:rPr>
+          <w:rFonts w:ascii="Times New Roman" w:hAnsi="Times New Roman" w:cs="Times New Roman"/>
+        </w:rPr>
+        <w:fldChar w:fldCharType="separate"/>
+      </w:r>
+      <w:r>
+        <w:rPr>
+          <w:rFonts w:ascii="Times New Roman" w:hAnsi="Times New Roman" w:cs="Times New Roman"/>
+          <w:noProof/>
+        </w:rPr>
+        <w:t>[4]</w:t>
+      </w:r>
+      <w:r>
+        <w:rPr>
+          <w:rFonts w:ascii="Times New Roman" w:hAnsi="Times New Roman" w:cs="Times New Roman"/>
+        </w:rPr>
+        <w:fldChar w:fldCharType="end"/>
+      </w:r>
+      <w:r>
+        <w:rPr>
+          <w:rFonts w:ascii="Times New Roman" w:hAnsi="Times New Roman" w:cs="Times New Roman"/>
+        </w:rPr>
+        <w:t xml:space="preserve"> </w:t>
+      </w:r>
+      <w:r>
+        <w:rPr>
+          <w:rFonts w:ascii="Times New Roman" w:hAnsi="Times New Roman" w:cs="Times New Roman"/>
+        </w:rPr>
+        <w:t>(</w:t>
+      </w:r>
+      <w:hyperlink r:id="rId19" w:anchor="!topic/mountebank-discuss/t19u-sc8b6E" w:history="1">
         <w:r>
           <w:rPr>
             <w:rStyle w:val="Hyperlink"/>
+            <w:rFonts w:ascii="Times New Roman" w:hAnsi="Times New Roman" w:cs="Times New Roman"/>
           </w:rPr>
           <w:t>https://groups.google.com/forum/#!topic/mountebank-discuss/t19u-sc8b6E</w:t>
         </w:r>
       </w:hyperlink>
       <w:r>
+        <w:rPr>
+          <w:rFonts w:ascii="Times New Roman" w:hAnsi="Times New Roman" w:cs="Times New Roman"/>
+        </w:rPr>
         <w:t>) and why they are not appropriate in some cases</w:t>
       </w:r>
     </w:p>
@@ -310,15 +1034,25 @@
           <w:ilvl w:val="1"/>
           <w:numId w:val="1"/>
         </w:numPr>
-      </w:pPr>
-      <w:r>
+        <w:rPr>
+          <w:rFonts w:ascii="Times New Roman" w:hAnsi="Times New Roman" w:cs="Times New Roman"/>
+        </w:rPr>
+      </w:pPr>
+      <w:r>
+        <w:rPr>
+          <w:rFonts w:ascii="Times New Roman" w:hAnsi="Times New Roman" w:cs="Times New Roman"/>
+        </w:rPr>
         <w:t xml:space="preserve"> </w:t>
       </w:r>
       <w:r>
+        <w:rPr>
+          <w:rFonts w:ascii="Times New Roman" w:hAnsi="Times New Roman" w:cs="Times New Roman"/>
+        </w:rPr>
         <w:t>Main requirements to</w:t>
       </w:r>
       <w:r>
         <w:rPr>
+          <w:rFonts w:ascii="Times New Roman" w:hAnsi="Times New Roman" w:cs="Times New Roman"/>
           <w:lang w:val="en-US"/>
         </w:rPr>
         <w:t xml:space="preserve"> the outcome</w:t>
@@ -331,9 +1065,52 @@
           <w:ilvl w:val="0"/>
           <w:numId w:val="3"/>
         </w:numPr>
-      </w:pPr>
-      <w:r>
+        <w:rPr>
+          <w:rFonts w:ascii="Times New Roman" w:hAnsi="Times New Roman" w:cs="Times New Roman"/>
+        </w:rPr>
+      </w:pPr>
+      <w:r>
+        <w:rPr>
+          <w:rFonts w:ascii="Times New Roman" w:hAnsi="Times New Roman" w:cs="Times New Roman"/>
+        </w:rPr>
         <w:t>Dockerization</w:t>
+      </w:r>
+      <w:r>
+        <w:rPr>
+          <w:rFonts w:ascii="Times New Roman" w:hAnsi="Times New Roman" w:cs="Times New Roman"/>
+        </w:rPr>
+        <w:t xml:space="preserve"> </w:t>
+      </w:r>
+      <w:r>
+        <w:rPr>
+          <w:rFonts w:ascii="Times New Roman" w:hAnsi="Times New Roman" w:cs="Times New Roman"/>
+        </w:rPr>
+        <w:fldChar w:fldCharType="begin" w:fldLock="1"/>
+      </w:r>
+      <w:r>
+        <w:rPr>
+          <w:rFonts w:ascii="Times New Roman" w:hAnsi="Times New Roman" w:cs="Times New Roman"/>
+        </w:rPr>
+        <w:instrText>ADDIN CSL_CITATION {"citationItems":[{"id":"ITEM-1","itemData":{"URL":"https://www.docker.com/","accessed":{"date-parts":[["2019","1","16"]]},"container-title":"Docker.com","id":"ITEM-1","issued":{"date-parts":[["0"]]},"title":"Enterprise Container Platform | Docker","type":"webpage"},"uris":["http://www.mendeley.com/documents/?uuid=420b4b15-71da-320e-92ea-3d5608f45791"]}],"mendeley":{"formattedCitation":"[7]","plainTextFormattedCitation":"[7]","previouslyFormattedCitation":"[7]"},"properties":{"noteIndex":0},"schema":"https://github.com/citation-style-language/schema/raw/master/csl-citation.json"}</w:instrText>
+      </w:r>
+      <w:r>
+        <w:rPr>
+          <w:rFonts w:ascii="Times New Roman" w:hAnsi="Times New Roman" w:cs="Times New Roman"/>
+        </w:rPr>
+        <w:fldChar w:fldCharType="separate"/>
+      </w:r>
+      <w:r>
+        <w:rPr>
+          <w:rFonts w:ascii="Times New Roman" w:hAnsi="Times New Roman" w:cs="Times New Roman"/>
+          <w:noProof/>
+        </w:rPr>
+        <w:t>[7]</w:t>
+      </w:r>
+      <w:r>
+        <w:rPr>
+          <w:rFonts w:ascii="Times New Roman" w:hAnsi="Times New Roman" w:cs="Times New Roman"/>
+        </w:rPr>
+        <w:fldChar w:fldCharType="end"/>
       </w:r>
     </w:p>
     <w:p>
@@ -343,8 +1120,14 @@
           <w:ilvl w:val="0"/>
           <w:numId w:val="3"/>
         </w:numPr>
-      </w:pPr>
-      <w:r>
+        <w:rPr>
+          <w:rFonts w:ascii="Times New Roman" w:hAnsi="Times New Roman" w:cs="Times New Roman"/>
+        </w:rPr>
+      </w:pPr>
+      <w:r>
+        <w:rPr>
+          <w:rFonts w:ascii="Times New Roman" w:hAnsi="Times New Roman" w:cs="Times New Roman"/>
+        </w:rPr>
         <w:t>Configuration via REST API</w:t>
       </w:r>
     </w:p>
@@ -355,8 +1138,14 @@
           <w:ilvl w:val="0"/>
           <w:numId w:val="3"/>
         </w:numPr>
-      </w:pPr>
-      <w:r>
+        <w:rPr>
+          <w:rFonts w:ascii="Times New Roman" w:hAnsi="Times New Roman" w:cs="Times New Roman"/>
+        </w:rPr>
+      </w:pPr>
+      <w:r>
+        <w:rPr>
+          <w:rFonts w:ascii="Times New Roman" w:hAnsi="Times New Roman" w:cs="Times New Roman"/>
+        </w:rPr>
         <w:t>Actual mocking</w:t>
       </w:r>
     </w:p>
@@ -367,8 +1156,14 @@
           <w:ilvl w:val="0"/>
           <w:numId w:val="3"/>
         </w:numPr>
-      </w:pPr>
-      <w:r>
+        <w:rPr>
+          <w:rFonts w:ascii="Times New Roman" w:hAnsi="Times New Roman" w:cs="Times New Roman"/>
+        </w:rPr>
+      </w:pPr>
+      <w:r>
+        <w:rPr>
+          <w:rFonts w:ascii="Times New Roman" w:hAnsi="Times New Roman" w:cs="Times New Roman"/>
+        </w:rPr>
         <w:t>Configuration via JSON</w:t>
       </w:r>
     </w:p>
@@ -379,8 +1174,14 @@
           <w:ilvl w:val="1"/>
           <w:numId w:val="1"/>
         </w:numPr>
-      </w:pPr>
-      <w:r>
+        <w:rPr>
+          <w:rFonts w:ascii="Times New Roman" w:hAnsi="Times New Roman" w:cs="Times New Roman"/>
+        </w:rPr>
+      </w:pPr>
+      <w:r>
+        <w:rPr>
+          <w:rFonts w:ascii="Times New Roman" w:hAnsi="Times New Roman" w:cs="Times New Roman"/>
+        </w:rPr>
         <w:t>Implementation notes</w:t>
       </w:r>
     </w:p>
@@ -391,8 +1192,14 @@
           <w:ilvl w:val="0"/>
           <w:numId w:val="5"/>
         </w:numPr>
-      </w:pPr>
-      <w:r>
+        <w:rPr>
+          <w:rFonts w:ascii="Times New Roman" w:hAnsi="Times New Roman" w:cs="Times New Roman"/>
+        </w:rPr>
+      </w:pPr>
+      <w:r>
+        <w:rPr>
+          <w:rFonts w:ascii="Times New Roman" w:hAnsi="Times New Roman" w:cs="Times New Roman"/>
+        </w:rPr>
         <w:t>Development stack choice</w:t>
       </w:r>
     </w:p>
@@ -403,12 +1210,24 @@
           <w:ilvl w:val="0"/>
           <w:numId w:val="5"/>
         </w:numPr>
-      </w:pPr>
-      <w:r>
+        <w:rPr>
+          <w:rFonts w:ascii="Times New Roman" w:hAnsi="Times New Roman" w:cs="Times New Roman"/>
+        </w:rPr>
+      </w:pPr>
+      <w:r>
+        <w:rPr>
+          <w:rFonts w:ascii="Times New Roman" w:hAnsi="Times New Roman" w:cs="Times New Roman"/>
+        </w:rPr>
         <w:t>Components decomposition</w:t>
       </w:r>
     </w:p>
-    <w:p/>
+    <w:p>
+      <w:pPr>
+        <w:rPr>
+          <w:rFonts w:ascii="Times New Roman" w:hAnsi="Times New Roman" w:cs="Times New Roman"/>
+        </w:rPr>
+      </w:pPr>
+    </w:p>
     <w:p>
       <w:pPr>
         <w:pStyle w:val="ListParagraph"/>
@@ -416,17 +1235,433 @@
           <w:ilvl w:val="0"/>
           <w:numId w:val="1"/>
         </w:numPr>
-      </w:pPr>
-      <w:r>
+        <w:rPr>
+          <w:rFonts w:ascii="Times New Roman" w:hAnsi="Times New Roman" w:cs="Times New Roman"/>
+        </w:rPr>
+      </w:pPr>
+      <w:r>
+        <w:rPr>
+          <w:rFonts w:ascii="Times New Roman" w:hAnsi="Times New Roman" w:cs="Times New Roman"/>
+        </w:rPr>
+        <w:lastRenderedPageBreak/>
         <w:t>Conclusion</w:t>
       </w:r>
     </w:p>
     <w:p>
-      <w:r>
-        <w:t>Sum up the expected outcomes, benefits development teams are going to get when the first implementation is ready.</w:t>
-      </w:r>
-      <w:bookmarkStart w:id="0" w:name="_GoBack"/>
-      <w:bookmarkEnd w:id="0"/>
+      <w:pPr>
+        <w:widowControl w:val="0"/>
+        <w:autoSpaceDE w:val="0"/>
+        <w:autoSpaceDN w:val="0"/>
+        <w:adjustRightInd w:val="0"/>
+        <w:ind w:left="640" w:hanging="640"/>
+        <w:rPr>
+          <w:rFonts w:ascii="Times New Roman" w:hAnsi="Times New Roman" w:cs="Times New Roman"/>
+        </w:rPr>
+      </w:pPr>
+      <w:r>
+        <w:rPr>
+          <w:rFonts w:ascii="Times New Roman" w:hAnsi="Times New Roman" w:cs="Times New Roman"/>
+        </w:rPr>
+        <w:t>Sum up the expected outcomes, benefits development teams are going to get when the first</w:t>
+      </w:r>
+      <w:r>
+        <w:rPr>
+          <w:rFonts w:ascii="Times New Roman" w:hAnsi="Times New Roman" w:cs="Times New Roman"/>
+        </w:rPr>
+        <w:t xml:space="preserve"> </w:t>
+      </w:r>
+      <w:r>
+        <w:rPr>
+          <w:rFonts w:ascii="Times New Roman" w:hAnsi="Times New Roman" w:cs="Times New Roman"/>
+        </w:rPr>
+        <w:t>implementation is ready.</w:t>
+      </w:r>
+    </w:p>
+    <w:p>
+      <w:pPr>
+        <w:widowControl w:val="0"/>
+        <w:autoSpaceDE w:val="0"/>
+        <w:autoSpaceDN w:val="0"/>
+        <w:adjustRightInd w:val="0"/>
+        <w:ind w:left="640" w:hanging="640"/>
+        <w:rPr>
+          <w:rFonts w:ascii="Times New Roman" w:hAnsi="Times New Roman" w:cs="Times New Roman"/>
+        </w:rPr>
+      </w:pPr>
+    </w:p>
+    <w:p>
+      <w:pPr>
+        <w:rPr>
+          <w:rFonts w:ascii="Times New Roman" w:hAnsi="Times New Roman" w:cs="Times New Roman"/>
+          <w:lang w:val="en-US"/>
+        </w:rPr>
+      </w:pPr>
+      <w:r>
+        <w:rPr>
+          <w:rFonts w:ascii="Times New Roman" w:hAnsi="Times New Roman" w:cs="Times New Roman"/>
+          <w:lang w:val="en-US"/>
+        </w:rPr>
+        <w:br w:type="page"/>
+      </w:r>
+    </w:p>
+    <w:p>
+      <w:pPr>
+        <w:widowControl w:val="0"/>
+        <w:autoSpaceDE w:val="0"/>
+        <w:autoSpaceDN w:val="0"/>
+        <w:adjustRightInd w:val="0"/>
+        <w:ind w:left="640" w:hanging="640"/>
+        <w:rPr>
+          <w:rFonts w:ascii="Times New Roman" w:hAnsi="Times New Roman" w:cs="Times New Roman"/>
+          <w:lang w:val="en-US"/>
+        </w:rPr>
+      </w:pPr>
+      <w:r>
+        <w:rPr>
+          <w:rFonts w:ascii="Times New Roman" w:hAnsi="Times New Roman" w:cs="Times New Roman"/>
+          <w:lang w:val="en-US"/>
+        </w:rPr>
+        <w:lastRenderedPageBreak/>
+        <w:t>References</w:t>
+      </w:r>
+    </w:p>
+    <w:p>
+      <w:pPr>
+        <w:widowControl w:val="0"/>
+        <w:autoSpaceDE w:val="0"/>
+        <w:autoSpaceDN w:val="0"/>
+        <w:adjustRightInd w:val="0"/>
+        <w:ind w:left="640" w:hanging="640"/>
+        <w:rPr>
+          <w:rFonts w:ascii="Times New Roman" w:hAnsi="Times New Roman" w:cs="Times New Roman"/>
+          <w:noProof/>
+          <w:lang w:val="en-US"/>
+        </w:rPr>
+      </w:pPr>
+      <w:r>
+        <w:rPr>
+          <w:rFonts w:ascii="Times New Roman" w:hAnsi="Times New Roman" w:cs="Times New Roman"/>
+        </w:rPr>
+        <w:fldChar w:fldCharType="begin" w:fldLock="1"/>
+      </w:r>
+      <w:r>
+        <w:rPr>
+          <w:rFonts w:ascii="Times New Roman" w:hAnsi="Times New Roman" w:cs="Times New Roman"/>
+        </w:rPr>
+        <w:instrText xml:space="preserve">ADDIN Mendeley Bibliography CSL_BIBLIOGRAPHY </w:instrText>
+      </w:r>
+      <w:r>
+        <w:rPr>
+          <w:rFonts w:ascii="Times New Roman" w:hAnsi="Times New Roman" w:cs="Times New Roman"/>
+        </w:rPr>
+        <w:fldChar w:fldCharType="separate"/>
+      </w:r>
+      <w:r>
+        <w:rPr>
+          <w:rFonts w:ascii="Times New Roman" w:hAnsi="Times New Roman" w:cs="Times New Roman"/>
+          <w:noProof/>
+          <w:lang w:val="en-US"/>
+        </w:rPr>
+        <w:t>[1]</w:t>
+      </w:r>
+      <w:r>
+        <w:rPr>
+          <w:rFonts w:ascii="Times New Roman" w:hAnsi="Times New Roman" w:cs="Times New Roman"/>
+          <w:noProof/>
+          <w:lang w:val="en-US"/>
+        </w:rPr>
+        <w:tab/>
+        <w:t xml:space="preserve">“Intro to mock servers | Postman Learning Center.” </w:t>
+      </w:r>
+      <w:r>
+        <w:rPr>
+          <w:rFonts w:ascii="Times New Roman" w:hAnsi="Times New Roman" w:cs="Times New Roman"/>
+          <w:iCs/>
+          <w:noProof/>
+          <w:lang w:val="en-US"/>
+        </w:rPr>
+        <w:t>Postman.com</w:t>
+      </w:r>
+      <w:r>
+        <w:rPr>
+          <w:rFonts w:ascii="Times New Roman" w:hAnsi="Times New Roman" w:cs="Times New Roman"/>
+          <w:noProof/>
+          <w:lang w:val="en-US"/>
+        </w:rPr>
+        <w:t>. https://learning.getpostman.com/docs/postman/mock_servers/intro_to_mock_servers/ (accessed: Jan. 5, 2019).</w:t>
+      </w:r>
+    </w:p>
+    <w:p>
+      <w:pPr>
+        <w:widowControl w:val="0"/>
+        <w:autoSpaceDE w:val="0"/>
+        <w:autoSpaceDN w:val="0"/>
+        <w:adjustRightInd w:val="0"/>
+        <w:ind w:left="640" w:hanging="640"/>
+        <w:rPr>
+          <w:rFonts w:ascii="Times New Roman" w:hAnsi="Times New Roman" w:cs="Times New Roman"/>
+          <w:noProof/>
+          <w:lang w:val="en-US"/>
+        </w:rPr>
+      </w:pPr>
+      <w:r>
+        <w:rPr>
+          <w:rFonts w:ascii="Times New Roman" w:hAnsi="Times New Roman" w:cs="Times New Roman"/>
+          <w:noProof/>
+          <w:lang w:val="en-US"/>
+        </w:rPr>
+        <w:t>[2]</w:t>
+      </w:r>
+      <w:r>
+        <w:rPr>
+          <w:rFonts w:ascii="Times New Roman" w:hAnsi="Times New Roman" w:cs="Times New Roman"/>
+          <w:noProof/>
+          <w:lang w:val="en-US"/>
+        </w:rPr>
+        <w:tab/>
+        <w:t xml:space="preserve">L. Alex. “Mock Server — save time and money during development and testing.” </w:t>
+      </w:r>
+      <w:r>
+        <w:rPr>
+          <w:rFonts w:ascii="Times New Roman" w:hAnsi="Times New Roman" w:cs="Times New Roman"/>
+          <w:iCs/>
+          <w:noProof/>
+          <w:lang w:val="en-US"/>
+        </w:rPr>
+        <w:t>MockServer.com</w:t>
+      </w:r>
+      <w:r>
+        <w:rPr>
+          <w:rFonts w:ascii="Times New Roman" w:hAnsi="Times New Roman" w:cs="Times New Roman"/>
+          <w:noProof/>
+          <w:lang w:val="en-US"/>
+        </w:rPr>
+        <w:t>. https://medium.com/billie-finanzratgeber/mock-server-save-time-and-money-during-development-and-testing-bf1d74364d84 (accessed: Jan. 5, 2019).</w:t>
+      </w:r>
+    </w:p>
+    <w:p>
+      <w:pPr>
+        <w:widowControl w:val="0"/>
+        <w:autoSpaceDE w:val="0"/>
+        <w:autoSpaceDN w:val="0"/>
+        <w:adjustRightInd w:val="0"/>
+        <w:ind w:left="640" w:hanging="640"/>
+        <w:rPr>
+          <w:rFonts w:ascii="Times New Roman" w:hAnsi="Times New Roman" w:cs="Times New Roman"/>
+          <w:noProof/>
+          <w:lang w:val="en-US"/>
+        </w:rPr>
+      </w:pPr>
+      <w:r>
+        <w:rPr>
+          <w:rFonts w:ascii="Times New Roman" w:hAnsi="Times New Roman" w:cs="Times New Roman"/>
+          <w:noProof/>
+          <w:lang w:val="en-US"/>
+        </w:rPr>
+        <w:t>[3]</w:t>
+      </w:r>
+      <w:r>
+        <w:rPr>
+          <w:rFonts w:ascii="Times New Roman" w:hAnsi="Times New Roman" w:cs="Times New Roman"/>
+          <w:noProof/>
+          <w:lang w:val="en-US"/>
+        </w:rPr>
+        <w:tab/>
+        <w:t xml:space="preserve">“Using mock-server with Refit to test RESTful API integration.” </w:t>
+      </w:r>
+      <w:r>
+        <w:rPr>
+          <w:rFonts w:ascii="Times New Roman" w:hAnsi="Times New Roman" w:cs="Times New Roman"/>
+          <w:iCs/>
+          <w:noProof/>
+          <w:lang w:val="en-US"/>
+        </w:rPr>
+        <w:t>Medium.com</w:t>
+      </w:r>
+      <w:r>
+        <w:rPr>
+          <w:rFonts w:ascii="Times New Roman" w:hAnsi="Times New Roman" w:cs="Times New Roman"/>
+          <w:noProof/>
+          <w:lang w:val="en-US"/>
+        </w:rPr>
+        <w:t>. https://medium.com/fabricgroup/using-mock-server-with-refit-to-test-restful-api-integration-802f377c4c6e (accessed: Jan. 5, 2019).</w:t>
+      </w:r>
+    </w:p>
+    <w:p>
+      <w:pPr>
+        <w:widowControl w:val="0"/>
+        <w:autoSpaceDE w:val="0"/>
+        <w:autoSpaceDN w:val="0"/>
+        <w:adjustRightInd w:val="0"/>
+        <w:ind w:left="640" w:hanging="640"/>
+        <w:rPr>
+          <w:rFonts w:ascii="Times New Roman" w:hAnsi="Times New Roman" w:cs="Times New Roman"/>
+          <w:noProof/>
+          <w:lang w:val="en-US"/>
+        </w:rPr>
+      </w:pPr>
+      <w:r>
+        <w:rPr>
+          <w:rFonts w:ascii="Times New Roman" w:hAnsi="Times New Roman" w:cs="Times New Roman"/>
+          <w:noProof/>
+          <w:lang w:val="en-US"/>
+        </w:rPr>
+        <w:t>[4]</w:t>
+      </w:r>
+      <w:r>
+        <w:rPr>
+          <w:rFonts w:ascii="Times New Roman" w:hAnsi="Times New Roman" w:cs="Times New Roman"/>
+          <w:noProof/>
+          <w:lang w:val="en-US"/>
+        </w:rPr>
+        <w:tab/>
+        <w:t xml:space="preserve">“WebSocket Support – Группы Google.” </w:t>
+      </w:r>
+      <w:r>
+        <w:rPr>
+          <w:rFonts w:ascii="Times New Roman" w:hAnsi="Times New Roman" w:cs="Times New Roman"/>
+          <w:iCs/>
+          <w:noProof/>
+          <w:lang w:val="en-US"/>
+        </w:rPr>
+        <w:t>Google.com</w:t>
+      </w:r>
+      <w:r>
+        <w:rPr>
+          <w:rFonts w:ascii="Times New Roman" w:hAnsi="Times New Roman" w:cs="Times New Roman"/>
+          <w:noProof/>
+          <w:lang w:val="en-US"/>
+        </w:rPr>
+        <w:t>. https://groups.google.com/forum/#!topic/mountebank-discuss/t19u-sc8b6E (accessed: Jan. 15, 2019).</w:t>
+      </w:r>
+    </w:p>
+    <w:p>
+      <w:pPr>
+        <w:widowControl w:val="0"/>
+        <w:autoSpaceDE w:val="0"/>
+        <w:autoSpaceDN w:val="0"/>
+        <w:adjustRightInd w:val="0"/>
+        <w:ind w:left="640" w:hanging="640"/>
+        <w:rPr>
+          <w:rFonts w:ascii="Times New Roman" w:hAnsi="Times New Roman" w:cs="Times New Roman"/>
+          <w:noProof/>
+          <w:lang w:val="en-US"/>
+        </w:rPr>
+      </w:pPr>
+      <w:r>
+        <w:rPr>
+          <w:rFonts w:ascii="Times New Roman" w:hAnsi="Times New Roman" w:cs="Times New Roman"/>
+          <w:noProof/>
+          <w:lang w:val="en-US"/>
+        </w:rPr>
+        <w:t>[5]</w:t>
+      </w:r>
+      <w:r>
+        <w:rPr>
+          <w:rFonts w:ascii="Times New Roman" w:hAnsi="Times New Roman" w:cs="Times New Roman"/>
+          <w:noProof/>
+          <w:lang w:val="en-US"/>
+        </w:rPr>
+        <w:tab/>
+        <w:t>“mountebank - over the wire test doubles.” Mountebank. http://www.mbtest.org/ (accessed: Nov. 19, 2018).</w:t>
+      </w:r>
+    </w:p>
+    <w:p>
+      <w:pPr>
+        <w:widowControl w:val="0"/>
+        <w:autoSpaceDE w:val="0"/>
+        <w:autoSpaceDN w:val="0"/>
+        <w:adjustRightInd w:val="0"/>
+        <w:ind w:left="640" w:hanging="640"/>
+        <w:rPr>
+          <w:rFonts w:ascii="Times New Roman" w:hAnsi="Times New Roman" w:cs="Times New Roman"/>
+          <w:noProof/>
+          <w:lang w:val="en-US"/>
+        </w:rPr>
+      </w:pPr>
+      <w:r>
+        <w:rPr>
+          <w:rFonts w:ascii="Times New Roman" w:hAnsi="Times New Roman" w:cs="Times New Roman"/>
+          <w:noProof/>
+          <w:lang w:val="en-US"/>
+        </w:rPr>
+        <w:t>[6]</w:t>
+      </w:r>
+      <w:r>
+        <w:rPr>
+          <w:rFonts w:ascii="Times New Roman" w:hAnsi="Times New Roman" w:cs="Times New Roman"/>
+          <w:noProof/>
+          <w:lang w:val="en-US"/>
+        </w:rPr>
+        <w:tab/>
+        <w:t>“MockServer.” MockServer.com. http://www.mock-server.com/ (accessed: Nov. 19, 2018).</w:t>
+      </w:r>
+    </w:p>
+    <w:p>
+      <w:pPr>
+        <w:widowControl w:val="0"/>
+        <w:autoSpaceDE w:val="0"/>
+        <w:autoSpaceDN w:val="0"/>
+        <w:adjustRightInd w:val="0"/>
+        <w:ind w:left="640" w:hanging="640"/>
+        <w:rPr>
+          <w:rFonts w:ascii="Times New Roman" w:hAnsi="Times New Roman" w:cs="Times New Roman"/>
+          <w:noProof/>
+        </w:rPr>
+      </w:pPr>
+      <w:r>
+        <w:rPr>
+          <w:rFonts w:ascii="Times New Roman" w:hAnsi="Times New Roman" w:cs="Times New Roman"/>
+          <w:noProof/>
+          <w:lang w:val="en-US"/>
+        </w:rPr>
+        <w:t>[7]</w:t>
+      </w:r>
+      <w:r>
+        <w:rPr>
+          <w:rFonts w:ascii="Times New Roman" w:hAnsi="Times New Roman" w:cs="Times New Roman"/>
+          <w:noProof/>
+          <w:lang w:val="en-US"/>
+        </w:rPr>
+        <w:tab/>
+        <w:t xml:space="preserve">“Enterprise Container Platform | Docker.” </w:t>
+      </w:r>
+      <w:r>
+        <w:rPr>
+          <w:rFonts w:ascii="Times New Roman" w:hAnsi="Times New Roman" w:cs="Times New Roman"/>
+          <w:i/>
+          <w:iCs/>
+          <w:noProof/>
+          <w:lang w:val="en-US"/>
+        </w:rPr>
+        <w:t>Docker.com</w:t>
+      </w:r>
+      <w:r>
+        <w:rPr>
+          <w:rFonts w:ascii="Times New Roman" w:hAnsi="Times New Roman" w:cs="Times New Roman"/>
+          <w:noProof/>
+          <w:lang w:val="en-US"/>
+        </w:rPr>
+        <w:t>. https://www.docker.com/ (accessed: Jan. 16, 2019).</w:t>
+      </w:r>
+    </w:p>
+    <w:p>
+      <w:pPr>
+        <w:widowControl w:val="0"/>
+        <w:autoSpaceDE w:val="0"/>
+        <w:autoSpaceDN w:val="0"/>
+        <w:adjustRightInd w:val="0"/>
+        <w:ind w:left="640" w:hanging="640"/>
+        <w:rPr>
+          <w:rFonts w:ascii="Times New Roman" w:hAnsi="Times New Roman" w:cs="Times New Roman"/>
+        </w:rPr>
+      </w:pPr>
+      <w:r>
+        <w:rPr>
+          <w:rFonts w:ascii="Times New Roman" w:hAnsi="Times New Roman" w:cs="Times New Roman"/>
+        </w:rPr>
+        <w:fldChar w:fldCharType="end"/>
+      </w:r>
     </w:p>
     <w:sectPr>
       <w:pgSz w:w="11900" w:h="16840"/>
@@ -1465,6 +2700,21 @@
       <w:shd w:val="clear" w:color="auto" w:fill="E1DFDD"/>
     </w:rPr>
   </w:style>
+  <w:style w:type="paragraph" w:styleId="NormalWeb">
+    <w:name w:val="Normal (Web)"/>
+    <w:basedOn w:val="Normal"/>
+    <w:uiPriority w:val="99"/>
+    <w:semiHidden/>
+    <w:unhideWhenUsed/>
+    <w:rsid w:val="00A2476B"/>
+    <w:pPr>
+      <w:spacing w:before="100" w:beforeAutospacing="1" w:after="100" w:afterAutospacing="1"/>
+    </w:pPr>
+    <w:rPr>
+      <w:rFonts w:ascii="Times New Roman" w:eastAsia="Times New Roman" w:hAnsi="Times New Roman" w:cs="Times New Roman"/>
+      <w:lang w:val="ru-RU"/>
+    </w:rPr>
+  </w:style>
 </w:styles>
 </file>
 
@@ -1727,4 +2977,16 @@
     </a:ext>
   </a:extLst>
 </a:theme>
+</file>
+
+<file path=customXml/item1.xml><?xml version="1.0" encoding="utf-8"?>
+<b:Sources xmlns:b="http://schemas.openxmlformats.org/officeDocument/2006/bibliography" xmlns="http://schemas.openxmlformats.org/officeDocument/2006/bibliography" SelectedStyle="/APASixthEditionOfficeOnline.xsl" StyleName="APA" Version="6"/>
+</file>
+
+<file path=customXml/itemProps1.xml><?xml version="1.0" encoding="utf-8"?>
+<ds:datastoreItem xmlns:ds="http://schemas.openxmlformats.org/officeDocument/2006/customXml" ds:itemID="{1A727F08-F23F-CD48-BE42-5A8B747A8859}">
+  <ds:schemaRefs>
+    <ds:schemaRef ds:uri="http://schemas.openxmlformats.org/officeDocument/2006/bibliography"/>
+  </ds:schemaRefs>
+</ds:datastoreItem>
 </file>
</xml_diff>

<commit_message>
Add first version of introduction to the project proposal Edit the outline Change the proposal template for A4
</commit_message>
<xml_diff>
--- a/docs/Proposal outline.docx
+++ b/docs/Proposal outline.docx
@@ -7,12 +7,7 @@
         <w:pStyle w:val="papertitle"/>
       </w:pPr>
       <w:r>
-        <w:t>S</w:t>
-      </w:r>
-      <w:bookmarkStart w:id="0" w:name="_GoBack"/>
-      <w:bookmarkEnd w:id="0"/>
-      <w:r>
-        <w:t>erver for Asynchronous Protocols Mocking</w:t>
+        <w:t>Server for Asynchronous Protocols Mocking</w:t>
       </w:r>
     </w:p>
     <w:p>
@@ -105,6 +100,12 @@
           <w:rFonts w:ascii="Times New Roman" w:hAnsi="Times New Roman" w:cs="Times New Roman"/>
         </w:rPr>
         <w:t>dependencies between teams</w:t>
+      </w:r>
+      <w:r>
+        <w:rPr>
+          <w:rFonts w:ascii="Times New Roman" w:hAnsi="Times New Roman" w:cs="Times New Roman"/>
+        </w:rPr>
+        <w:t xml:space="preserve"> </w:t>
       </w:r>
       <w:r>
         <w:rPr>
@@ -503,37 +504,8 @@
           <w:rFonts w:ascii="Times New Roman" w:hAnsi="Times New Roman" w:cs="Times New Roman"/>
         </w:rPr>
       </w:pPr>
-      <w:r>
-        <w:rPr>
-          <w:rFonts w:ascii="Times New Roman" w:hAnsi="Times New Roman" w:cs="Times New Roman"/>
-        </w:rPr>
-        <w:t>Terms</w:t>
-      </w:r>
-    </w:p>
-    <w:p>
-      <w:pPr>
-        <w:rPr>
-          <w:rFonts w:ascii="Times New Roman" w:hAnsi="Times New Roman" w:cs="Times New Roman"/>
-        </w:rPr>
-      </w:pPr>
-      <w:r>
-        <w:rPr>
-          <w:rFonts w:ascii="Times New Roman" w:hAnsi="Times New Roman" w:cs="Times New Roman"/>
-        </w:rPr>
-        <w:t>Here will be the definition of main terms (server, mocking, mock server…)</w:t>
-      </w:r>
-    </w:p>
-    <w:p>
-      <w:pPr>
-        <w:pStyle w:val="ListParagraph"/>
-        <w:numPr>
-          <w:ilvl w:val="1"/>
-          <w:numId w:val="1"/>
-        </w:numPr>
-        <w:rPr>
-          <w:rFonts w:ascii="Times New Roman" w:hAnsi="Times New Roman" w:cs="Times New Roman"/>
-        </w:rPr>
-      </w:pPr>
+      <w:bookmarkStart w:id="0" w:name="_GoBack"/>
+      <w:bookmarkEnd w:id="0"/>
       <w:r>
         <w:rPr>
           <w:rFonts w:ascii="Times New Roman" w:hAnsi="Times New Roman" w:cs="Times New Roman"/>
@@ -1243,7 +1215,6 @@
         <w:rPr>
           <w:rFonts w:ascii="Times New Roman" w:hAnsi="Times New Roman" w:cs="Times New Roman"/>
         </w:rPr>
-        <w:lastRenderedPageBreak/>
         <w:t>Conclusion</w:t>
       </w:r>
     </w:p>
@@ -1274,6 +1245,7 @@
         <w:rPr>
           <w:rFonts w:ascii="Times New Roman" w:hAnsi="Times New Roman" w:cs="Times New Roman"/>
         </w:rPr>
+        <w:lastRenderedPageBreak/>
         <w:t>implementation is ready.</w:t>
       </w:r>
     </w:p>
@@ -2984,7 +2956,7 @@
 </file>
 
 <file path=customXml/itemProps1.xml><?xml version="1.0" encoding="utf-8"?>
-<ds:datastoreItem xmlns:ds="http://schemas.openxmlformats.org/officeDocument/2006/customXml" ds:itemID="{1A727F08-F23F-CD48-BE42-5A8B747A8859}">
+<ds:datastoreItem xmlns:ds="http://schemas.openxmlformats.org/officeDocument/2006/customXml" ds:itemID="{48F0C649-5525-ED40-A49F-0ACD47A01C49}">
   <ds:schemaRefs>
     <ds:schemaRef ds:uri="http://schemas.openxmlformats.org/officeDocument/2006/bibliography"/>
   </ds:schemaRefs>

</xml_diff>

<commit_message>
Add benefits of using mock servers for proposal Edit outline
</commit_message>
<xml_diff>
--- a/docs/Proposal outline.docx
+++ b/docs/Proposal outline.docx
@@ -186,11 +186,25 @@
           <w:rFonts w:ascii="Times New Roman" w:hAnsi="Times New Roman" w:cs="Times New Roman"/>
         </w:rPr>
       </w:pPr>
-      <w:r>
-        <w:rPr>
-          <w:rFonts w:ascii="Times New Roman" w:hAnsi="Times New Roman" w:cs="Times New Roman"/>
-        </w:rPr>
-        <w:t xml:space="preserve">Mocking helps to prototype </w:t>
+      <w:bookmarkStart w:id="0" w:name="_GoBack"/>
+      <w:bookmarkEnd w:id="0"/>
+      <w:r>
+        <w:rPr>
+          <w:rFonts w:ascii="Times New Roman" w:hAnsi="Times New Roman" w:cs="Times New Roman"/>
+        </w:rPr>
+        <w:t xml:space="preserve">Mocking helps to </w:t>
+      </w:r>
+      <w:r>
+        <w:rPr>
+          <w:rFonts w:ascii="Times New Roman" w:hAnsi="Times New Roman" w:cs="Times New Roman"/>
+        </w:rPr>
+        <w:t>develop</w:t>
+      </w:r>
+      <w:r>
+        <w:rPr>
+          <w:rFonts w:ascii="Times New Roman" w:hAnsi="Times New Roman" w:cs="Times New Roman"/>
+        </w:rPr>
+        <w:t xml:space="preserve"> </w:t>
       </w:r>
       <w:r>
         <w:rPr>
@@ -246,6 +260,20 @@
       </w:hyperlink>
       <w:r>
         <w:rPr>
+          <w:rStyle w:val="Hyperlink"/>
+          <w:rFonts w:ascii="Times New Roman" w:hAnsi="Times New Roman" w:cs="Times New Roman"/>
+        </w:rPr>
+        <w:t xml:space="preserve">, </w:t>
+      </w:r>
+      <w:r>
+        <w:rPr>
+          <w:rStyle w:val="Hyperlink"/>
+          <w:rFonts w:ascii="Times New Roman" w:hAnsi="Times New Roman" w:cs="Times New Roman"/>
+        </w:rPr>
+        <w:t>Automating Web Service Development Using a Unified Model</w:t>
+      </w:r>
+      <w:r>
+        <w:rPr>
           <w:rFonts w:ascii="Times New Roman" w:hAnsi="Times New Roman" w:cs="Times New Roman"/>
         </w:rPr>
         <w:t>)</w:t>
@@ -260,6 +288,8 @@
         </w:numPr>
         <w:rPr>
           <w:rFonts w:ascii="Times New Roman" w:hAnsi="Times New Roman" w:cs="Times New Roman"/>
+          <w:color w:val="0563C1" w:themeColor="hyperlink"/>
+          <w:u w:val="single"/>
         </w:rPr>
       </w:pPr>
       <w:r>
@@ -337,6 +367,118 @@
       </w:hyperlink>
       <w:r>
         <w:rPr>
+          <w:rStyle w:val="Hyperlink"/>
+          <w:rFonts w:ascii="Times New Roman" w:hAnsi="Times New Roman" w:cs="Times New Roman"/>
+        </w:rPr>
+        <w:t xml:space="preserve"> , </w:t>
+      </w:r>
+      <w:r>
+        <w:rPr>
+          <w:rStyle w:val="Hyperlink"/>
+          <w:rFonts w:ascii="Times New Roman" w:hAnsi="Times New Roman" w:cs="Times New Roman"/>
+        </w:rPr>
+        <w:t>Testing Spring MVC Applications</w:t>
+      </w:r>
+      <w:r>
+        <w:rPr>
+          <w:rStyle w:val="Hyperlink"/>
+          <w:rFonts w:ascii="Times New Roman" w:hAnsi="Times New Roman" w:cs="Times New Roman"/>
+        </w:rPr>
+        <w:t xml:space="preserve">, </w:t>
+      </w:r>
+      <w:r>
+        <w:rPr>
+          <w:rStyle w:val="Hyperlink"/>
+          <w:rFonts w:ascii="Times New Roman" w:hAnsi="Times New Roman" w:cs="Times New Roman"/>
+        </w:rPr>
+        <w:t>A test driven approach for aspectualizing legacy</w:t>
+      </w:r>
+      <w:r>
+        <w:rPr>
+          <w:rStyle w:val="Hyperlink"/>
+          <w:rFonts w:ascii="Times New Roman" w:hAnsi="Times New Roman" w:cs="Times New Roman"/>
+        </w:rPr>
+        <w:t xml:space="preserve"> </w:t>
+      </w:r>
+      <w:r>
+        <w:rPr>
+          <w:rStyle w:val="Hyperlink"/>
+          <w:rFonts w:ascii="Times New Roman" w:hAnsi="Times New Roman" w:cs="Times New Roman"/>
+        </w:rPr>
+        <w:t>software using mock systems</w:t>
+      </w:r>
+      <w:r>
+        <w:rPr>
+          <w:rStyle w:val="Hyperlink"/>
+          <w:rFonts w:ascii="Times New Roman" w:hAnsi="Times New Roman" w:cs="Times New Roman"/>
+        </w:rPr>
+        <w:t xml:space="preserve">, </w:t>
+      </w:r>
+      <w:r>
+        <w:rPr>
+          <w:rStyle w:val="Hyperlink"/>
+          <w:rFonts w:ascii="Times New Roman" w:hAnsi="Times New Roman" w:cs="Times New Roman"/>
+        </w:rPr>
+        <w:t>RESTful Web Services</w:t>
+      </w:r>
+      <w:r>
+        <w:rPr>
+          <w:rStyle w:val="Hyperlink"/>
+          <w:rFonts w:ascii="Times New Roman" w:hAnsi="Times New Roman" w:cs="Times New Roman"/>
+        </w:rPr>
+        <w:t xml:space="preserve">, </w:t>
+      </w:r>
+      <w:r>
+        <w:rPr>
+          <w:rStyle w:val="Hyperlink"/>
+          <w:rFonts w:ascii="Times New Roman" w:hAnsi="Times New Roman" w:cs="Times New Roman"/>
+        </w:rPr>
+        <w:t>Automated Generation of Web Service Stubs</w:t>
+      </w:r>
+      <w:r>
+        <w:rPr>
+          <w:rStyle w:val="Hyperlink"/>
+          <w:rFonts w:ascii="Times New Roman" w:hAnsi="Times New Roman" w:cs="Times New Roman"/>
+        </w:rPr>
+        <w:t xml:space="preserve"> </w:t>
+      </w:r>
+      <w:r>
+        <w:rPr>
+          <w:rStyle w:val="Hyperlink"/>
+          <w:rFonts w:ascii="Times New Roman" w:hAnsi="Times New Roman" w:cs="Times New Roman"/>
+        </w:rPr>
+        <w:t>Using LTL Satisfiability Solving</w:t>
+      </w:r>
+      <w:r>
+        <w:rPr>
+          <w:rStyle w:val="Hyperlink"/>
+          <w:rFonts w:ascii="Times New Roman" w:hAnsi="Times New Roman" w:cs="Times New Roman"/>
+        </w:rPr>
+        <w:t xml:space="preserve">, </w:t>
+      </w:r>
+      <w:r>
+        <w:rPr>
+          <w:rStyle w:val="Hyperlink"/>
+          <w:rFonts w:ascii="Times New Roman" w:hAnsi="Times New Roman" w:cs="Times New Roman"/>
+        </w:rPr>
+        <w:t>A catalogue of stub and driver patterns to support integration</w:t>
+      </w:r>
+      <w:r>
+        <w:rPr>
+          <w:rStyle w:val="Hyperlink"/>
+          <w:rFonts w:ascii="Times New Roman" w:hAnsi="Times New Roman" w:cs="Times New Roman"/>
+        </w:rPr>
+        <w:t xml:space="preserve"> </w:t>
+      </w:r>
+      <w:r>
+        <w:rPr>
+          <w:rStyle w:val="Hyperlink"/>
+          <w:rFonts w:ascii="Times New Roman" w:hAnsi="Times New Roman" w:cs="Times New Roman"/>
+        </w:rPr>
+        <w:t>testing of aspect-oriented programs</w:t>
+      </w:r>
+      <w:r>
+        <w:rPr>
           <w:rFonts w:ascii="Times New Roman" w:hAnsi="Times New Roman" w:cs="Times New Roman"/>
         </w:rPr>
         <w:t>)</w:t>
@@ -504,8 +646,6 @@
           <w:rFonts w:ascii="Times New Roman" w:hAnsi="Times New Roman" w:cs="Times New Roman"/>
         </w:rPr>
       </w:pPr>
-      <w:bookmarkStart w:id="0" w:name="_GoBack"/>
-      <w:bookmarkEnd w:id="0"/>
       <w:r>
         <w:rPr>
           <w:rFonts w:ascii="Times New Roman" w:hAnsi="Times New Roman" w:cs="Times New Roman"/>
@@ -525,253 +665,6 @@
         </w:rPr>
         <w:t>More info than in introduction.</w:t>
       </w:r>
-    </w:p>
-    <w:p>
-      <w:pPr>
-        <w:pStyle w:val="ListParagraph"/>
-        <w:numPr>
-          <w:ilvl w:val="0"/>
-          <w:numId w:val="2"/>
-        </w:numPr>
-        <w:rPr>
-          <w:rFonts w:ascii="Times New Roman" w:hAnsi="Times New Roman" w:cs="Times New Roman"/>
-        </w:rPr>
-      </w:pPr>
-      <w:r>
-        <w:rPr>
-          <w:rFonts w:ascii="Times New Roman" w:hAnsi="Times New Roman" w:cs="Times New Roman"/>
-        </w:rPr>
-        <w:t>Mocking reduces dependencies between teams</w:t>
-      </w:r>
-      <w:r>
-        <w:rPr>
-          <w:rFonts w:ascii="Times New Roman" w:hAnsi="Times New Roman" w:cs="Times New Roman"/>
-        </w:rPr>
-        <w:fldChar w:fldCharType="begin" w:fldLock="1"/>
-      </w:r>
-      <w:r>
-        <w:rPr>
-          <w:rFonts w:ascii="Times New Roman" w:hAnsi="Times New Roman" w:cs="Times New Roman"/>
-        </w:rPr>
-        <w:instrText>ADDIN CSL_CITATION {"citationItems":[{"id":"ITEM-1","itemData":{"URL":"https://learning.getpostman.com/docs/postman/mock_servers/intro_to_mock_servers/","accessed":{"date-parts":[["2019","1","5"]]},"container-title":"Postman.com","id":"ITEM-1","issued":{"date-parts":[["0"]]},"title":"Intro to mock servers | Postman Learning Center","type":"webpage"},"uris":["http://www.mendeley.com/documents/?uuid=3df6bd99-ce93-3b60-9651-6c87e130a73f"]},{"id":"ITEM-2","itemData":{"URL":"https://medium.com/billie-finanzratgeber/mock-server-save-time-and-money-during-development-and-testing-bf1d74364d84","accessed":{"date-parts":[["2019","1","5"]]},"author":[{"dropping-particle":"","family":"Alex","given":"Lahtarin","non-dropping-particle":"","parse-names":false,"suffix":""}],"container-title":"MockServer.com","id":"ITEM-2","issued":{"date-parts":[["0"]]},"title":"Mock Server — save time and money during development and testing","type":"webpage"},"uris":["http://www.mendeley.com/documents/?uuid=e1b74951-920b-3c39-90cf-82f59c34c331"]}],"mendeley":{"formattedCitation":"[1], [2]","plainTextFormattedCitation":"[1], [2]","previouslyFormattedCitation":"[1], [2]"},"properties":{"noteIndex":0},"schema":"https://github.com/citation-style-language/schema/raw/master/csl-citation.json"}</w:instrText>
-      </w:r>
-      <w:r>
-        <w:rPr>
-          <w:rFonts w:ascii="Times New Roman" w:hAnsi="Times New Roman" w:cs="Times New Roman"/>
-        </w:rPr>
-        <w:fldChar w:fldCharType="separate"/>
-      </w:r>
-      <w:r>
-        <w:rPr>
-          <w:rFonts w:ascii="Times New Roman" w:hAnsi="Times New Roman" w:cs="Times New Roman"/>
-          <w:noProof/>
-        </w:rPr>
-        <w:t>[1], [2]</w:t>
-      </w:r>
-      <w:r>
-        <w:rPr>
-          <w:rFonts w:ascii="Times New Roman" w:hAnsi="Times New Roman" w:cs="Times New Roman"/>
-        </w:rPr>
-        <w:fldChar w:fldCharType="end"/>
-      </w:r>
-      <w:r>
-        <w:rPr>
-          <w:rFonts w:ascii="Times New Roman" w:hAnsi="Times New Roman" w:cs="Times New Roman"/>
-        </w:rPr>
-        <w:t xml:space="preserve"> (</w:t>
-      </w:r>
-      <w:hyperlink r:id="rId12" w:history="1">
-        <w:r>
-          <w:rPr>
-            <w:rStyle w:val="Hyperlink"/>
-            <w:rFonts w:ascii="Times New Roman" w:hAnsi="Times New Roman" w:cs="Times New Roman"/>
-          </w:rPr>
-          <w:t>https://learning.getpostman.com/docs/postman/mock_servers/intro_to_mock_servers/</w:t>
-        </w:r>
-      </w:hyperlink>
-      <w:r>
-        <w:rPr>
-          <w:rFonts w:ascii="Times New Roman" w:hAnsi="Times New Roman" w:cs="Times New Roman"/>
-        </w:rPr>
-        <w:t xml:space="preserve">, </w:t>
-      </w:r>
-      <w:hyperlink r:id="rId13" w:history="1">
-        <w:r>
-          <w:rPr>
-            <w:rStyle w:val="Hyperlink"/>
-            <w:rFonts w:ascii="Times New Roman" w:hAnsi="Times New Roman" w:cs="Times New Roman"/>
-          </w:rPr>
-          <w:t>https://medium.com/billie-finanzratgeber/mock-server-save-time-and-money-during-development-and-testing-bf1d74364d84</w:t>
-        </w:r>
-      </w:hyperlink>
-      <w:r>
-        <w:rPr>
-          <w:rFonts w:ascii="Times New Roman" w:hAnsi="Times New Roman" w:cs="Times New Roman"/>
-        </w:rPr>
-        <w:t>)</w:t>
-      </w:r>
-    </w:p>
-    <w:p>
-      <w:pPr>
-        <w:pStyle w:val="ListParagraph"/>
-        <w:numPr>
-          <w:ilvl w:val="0"/>
-          <w:numId w:val="2"/>
-        </w:numPr>
-        <w:rPr>
-          <w:rFonts w:ascii="Times New Roman" w:hAnsi="Times New Roman" w:cs="Times New Roman"/>
-        </w:rPr>
-      </w:pPr>
-      <w:r>
-        <w:rPr>
-          <w:rFonts w:ascii="Times New Roman" w:hAnsi="Times New Roman" w:cs="Times New Roman"/>
-        </w:rPr>
-        <w:t xml:space="preserve">Mocking helps to prototype </w:t>
-      </w:r>
-      <w:r>
-        <w:rPr>
-          <w:rFonts w:ascii="Times New Roman" w:hAnsi="Times New Roman" w:cs="Times New Roman"/>
-        </w:rPr>
-        <w:fldChar w:fldCharType="begin" w:fldLock="1"/>
-      </w:r>
-      <w:r>
-        <w:rPr>
-          <w:rFonts w:ascii="Times New Roman" w:hAnsi="Times New Roman" w:cs="Times New Roman"/>
-        </w:rPr>
-        <w:instrText>ADDIN CSL_CITATION {"citationItems":[{"id":"ITEM-1","itemData":{"URL":"https://learning.getpostman.com/docs/postman/mock_servers/intro_to_mock_servers/","accessed":{"date-parts":[["2019","1","5"]]},"container-title":"Postman.com","id":"ITEM-1","issued":{"date-parts":[["0"]]},"title":"Intro to mock servers | Postman Learning Center","type":"webpage"},"uris":["http://www.mendeley.com/documents/?uuid=3df6bd99-ce93-3b60-9651-6c87e130a73f"]}],"mendeley":{"formattedCitation":"[1]","plainTextFormattedCitation":"[1]","previouslyFormattedCitation":"[1]"},"properties":{"noteIndex":0},"schema":"https://github.com/citation-style-language/schema/raw/master/csl-citation.json"}</w:instrText>
-      </w:r>
-      <w:r>
-        <w:rPr>
-          <w:rFonts w:ascii="Times New Roman" w:hAnsi="Times New Roman" w:cs="Times New Roman"/>
-        </w:rPr>
-        <w:fldChar w:fldCharType="separate"/>
-      </w:r>
-      <w:r>
-        <w:rPr>
-          <w:rFonts w:ascii="Times New Roman" w:hAnsi="Times New Roman" w:cs="Times New Roman"/>
-          <w:noProof/>
-        </w:rPr>
-        <w:t>[1]</w:t>
-      </w:r>
-      <w:r>
-        <w:rPr>
-          <w:rFonts w:ascii="Times New Roman" w:hAnsi="Times New Roman" w:cs="Times New Roman"/>
-        </w:rPr>
-        <w:fldChar w:fldCharType="end"/>
-      </w:r>
-      <w:r>
-        <w:rPr>
-          <w:rFonts w:ascii="Times New Roman" w:hAnsi="Times New Roman" w:cs="Times New Roman"/>
-        </w:rPr>
-        <w:t xml:space="preserve"> (</w:t>
-      </w:r>
-      <w:hyperlink r:id="rId14" w:history="1">
-        <w:r>
-          <w:rPr>
-            <w:rStyle w:val="Hyperlink"/>
-            <w:rFonts w:ascii="Times New Roman" w:hAnsi="Times New Roman" w:cs="Times New Roman"/>
-          </w:rPr>
-          <w:t>https://learning.getpostman.com/docs/postman/mock_servers/intro_to_mock_servers/</w:t>
-        </w:r>
-      </w:hyperlink>
-      <w:r>
-        <w:rPr>
-          <w:rFonts w:ascii="Times New Roman" w:hAnsi="Times New Roman" w:cs="Times New Roman"/>
-        </w:rPr>
-        <w:t>)</w:t>
-      </w:r>
-    </w:p>
-    <w:p>
-      <w:pPr>
-        <w:pStyle w:val="ListParagraph"/>
-        <w:numPr>
-          <w:ilvl w:val="0"/>
-          <w:numId w:val="2"/>
-        </w:numPr>
-        <w:rPr>
-          <w:rFonts w:ascii="Times New Roman" w:hAnsi="Times New Roman" w:cs="Times New Roman"/>
-        </w:rPr>
-      </w:pPr>
-      <w:r>
-        <w:rPr>
-          <w:rFonts w:ascii="Times New Roman" w:hAnsi="Times New Roman" w:cs="Times New Roman"/>
-        </w:rPr>
-        <w:t xml:space="preserve">Mocking helps while testing </w:t>
-      </w:r>
-      <w:r>
-        <w:rPr>
-          <w:rFonts w:ascii="Times New Roman" w:hAnsi="Times New Roman" w:cs="Times New Roman"/>
-        </w:rPr>
-        <w:fldChar w:fldCharType="begin" w:fldLock="1"/>
-      </w:r>
-      <w:r>
-        <w:rPr>
-          <w:rFonts w:ascii="Times New Roman" w:hAnsi="Times New Roman" w:cs="Times New Roman"/>
-        </w:rPr>
-        <w:instrText>ADDIN CSL_CITATION {"citationItems":[{"id":"ITEM-1","itemData":{"URL":"https://medium.com/fabricgroup/using-mock-server-with-refit-to-test-restful-api-integration-802f377c4c6e","accessed":{"date-parts":[["2019","1","5"]]},"container-title":"Medium.com","id":"ITEM-1","issued":{"date-parts":[["0"]]},"title":"Using mock-server with Refit to test RESTful API integration","type":"webpage"},"uris":["http://www.mendeley.com/documents/?uuid=a6f4b63e-ca5f-32e8-b448-ee963d2c7171"]},{"id":"ITEM-2","itemData":{"URL":"https://medium.com/billie-finanzratgeber/mock-server-save-time-and-money-during-development-and-testing-bf1d74364d84","accessed":{"date-parts":[["2019","1","5"]]},"author":[{"dropping-particle":"","family":"Alex","given":"Lahtarin","non-dropping-particle":"","parse-names":false,"suffix":""}],"container-title":"MockServer.com","id":"ITEM-2","issued":{"date-parts":[["0"]]},"title":"Mock Server — save time and money during development and testing","type":"webpage"},"uris":["http://www.mendeley.com/documents/?uuid=e1b74951-920b-3c39-90cf-82f59c34c331"]}],"mendeley":{"formattedCitation":"[2], [3]","plainTextFormattedCitation":"[2], [3]","previouslyFormattedCitation":"[2], [3]"},"properties":{"noteIndex":0},"schema":"https://github.com/citation-style-language/schema/raw/master/csl-citation.json"}</w:instrText>
-      </w:r>
-      <w:r>
-        <w:rPr>
-          <w:rFonts w:ascii="Times New Roman" w:hAnsi="Times New Roman" w:cs="Times New Roman"/>
-        </w:rPr>
-        <w:fldChar w:fldCharType="separate"/>
-      </w:r>
-      <w:r>
-        <w:rPr>
-          <w:rFonts w:ascii="Times New Roman" w:hAnsi="Times New Roman" w:cs="Times New Roman"/>
-          <w:noProof/>
-        </w:rPr>
-        <w:t>[2], [3]</w:t>
-      </w:r>
-      <w:r>
-        <w:rPr>
-          <w:rFonts w:ascii="Times New Roman" w:hAnsi="Times New Roman" w:cs="Times New Roman"/>
-        </w:rPr>
-        <w:fldChar w:fldCharType="end"/>
-      </w:r>
-      <w:r>
-        <w:rPr>
-          <w:rFonts w:ascii="Times New Roman" w:hAnsi="Times New Roman" w:cs="Times New Roman"/>
-        </w:rPr>
-        <w:t xml:space="preserve"> (</w:t>
-      </w:r>
-      <w:hyperlink r:id="rId15" w:history="1">
-        <w:r>
-          <w:rPr>
-            <w:rStyle w:val="Hyperlink"/>
-            <w:rFonts w:ascii="Times New Roman" w:hAnsi="Times New Roman" w:cs="Times New Roman"/>
-          </w:rPr>
-          <w:t>https://medium.com/fabricgroup/using-mock-server-with-refit-to-test-restful-api-integration-802f377c4c6e</w:t>
-        </w:r>
-      </w:hyperlink>
-      <w:r>
-        <w:rPr>
-          <w:rFonts w:ascii="Times New Roman" w:hAnsi="Times New Roman" w:cs="Times New Roman"/>
-        </w:rPr>
-        <w:t xml:space="preserve">, </w:t>
-      </w:r>
-      <w:hyperlink r:id="rId16" w:history="1">
-        <w:r>
-          <w:rPr>
-            <w:rStyle w:val="Hyperlink"/>
-            <w:rFonts w:ascii="Times New Roman" w:hAnsi="Times New Roman" w:cs="Times New Roman"/>
-          </w:rPr>
-          <w:t>https://medium.com/billie-finanzratgeber/mock-server-save-time-and-money-during-development-and-testing-bf1d74364d84</w:t>
-        </w:r>
-      </w:hyperlink>
-      <w:r>
-        <w:rPr>
-          <w:rFonts w:ascii="Times New Roman" w:hAnsi="Times New Roman" w:cs="Times New Roman"/>
-        </w:rPr>
-        <w:t>)</w:t>
-      </w:r>
-    </w:p>
-    <w:p>
-      <w:pPr>
-        <w:rPr>
-          <w:rFonts w:ascii="Times New Roman" w:hAnsi="Times New Roman" w:cs="Times New Roman"/>
-        </w:rPr>
-      </w:pPr>
     </w:p>
     <w:p>
       <w:pPr>
@@ -861,7 +754,7 @@
         </w:rPr>
         <w:t>(</w:t>
       </w:r>
-      <w:hyperlink r:id="rId17" w:history="1">
+      <w:hyperlink r:id="rId12" w:history="1">
         <w:r>
           <w:rPr>
             <w:rStyle w:val="Hyperlink"/>
@@ -878,7 +771,7 @@
         </w:rPr>
         <w:t xml:space="preserve">, </w:t>
       </w:r>
-      <w:hyperlink r:id="rId18" w:history="1">
+      <w:hyperlink r:id="rId13" w:history="1">
         <w:r>
           <w:rPr>
             <w:rStyle w:val="Hyperlink"/>
@@ -983,7 +876,7 @@
         </w:rPr>
         <w:t>(</w:t>
       </w:r>
-      <w:hyperlink r:id="rId19" w:anchor="!topic/mountebank-discuss/t19u-sc8b6E" w:history="1">
+      <w:hyperlink r:id="rId14" w:anchor="!topic/mountebank-discuss/t19u-sc8b6E" w:history="1">
         <w:r>
           <w:rPr>
             <w:rStyle w:val="Hyperlink"/>
@@ -1245,7 +1138,6 @@
         <w:rPr>
           <w:rFonts w:ascii="Times New Roman" w:hAnsi="Times New Roman" w:cs="Times New Roman"/>
         </w:rPr>
-        <w:lastRenderedPageBreak/>
         <w:t>implementation is ready.</w:t>
       </w:r>
     </w:p>
@@ -2956,7 +2848,7 @@
 </file>
 
 <file path=customXml/itemProps1.xml><?xml version="1.0" encoding="utf-8"?>
-<ds:datastoreItem xmlns:ds="http://schemas.openxmlformats.org/officeDocument/2006/customXml" ds:itemID="{48F0C649-5525-ED40-A49F-0ACD47A01C49}">
+<ds:datastoreItem xmlns:ds="http://schemas.openxmlformats.org/officeDocument/2006/customXml" ds:itemID="{81A342C3-D615-FB48-8178-118D6CD4DD9F}">
   <ds:schemaRefs>
     <ds:schemaRef ds:uri="http://schemas.openxmlformats.org/officeDocument/2006/bibliography"/>
   </ds:schemaRefs>

</xml_diff>